<commit_message>
adding test closure report
</commit_message>
<xml_diff>
--- a/Definition/Req/SRS .docx
+++ b/Definition/Req/SRS .docx
@@ -113,7 +113,15 @@
           <w:i/>
           <w:color w:val="0000FF"/>
         </w:rPr>
-        <w:t xml:space="preserve">1.6 </w:t>
+        <w:t>1.7</w:t>
+      </w:r>
+      <w:r>
+        <w:rPr>
+          <w:rFonts w:ascii="Times New Roman" w:eastAsia="Times New Roman" w:hAnsi="Times New Roman" w:cs="Times New Roman"/>
+          <w:i/>
+          <w:color w:val="0000FF"/>
+        </w:rPr>
+        <w:t xml:space="preserve"> </w:t>
       </w:r>
     </w:p>
     <w:p>
@@ -178,7 +186,25 @@
           <w:color w:val="0000FF"/>
         </w:rPr>
         <w:tab/>
-        <w:t>Mariam Abu El-Hamd,</w:t>
+        <w:t>Mariam Abu El-</w:t>
+      </w:r>
+      <w:proofErr w:type="spellStart"/>
+      <w:r>
+        <w:rPr>
+          <w:rFonts w:ascii="Times New Roman" w:eastAsia="Times New Roman" w:hAnsi="Times New Roman" w:cs="Times New Roman"/>
+          <w:i/>
+          <w:color w:val="0000FF"/>
+        </w:rPr>
+        <w:t>Hamd</w:t>
+      </w:r>
+      <w:proofErr w:type="spellEnd"/>
+      <w:r>
+        <w:rPr>
+          <w:rFonts w:ascii="Times New Roman" w:eastAsia="Times New Roman" w:hAnsi="Times New Roman" w:cs="Times New Roman"/>
+          <w:i/>
+          <w:color w:val="0000FF"/>
+        </w:rPr>
+        <w:t>,</w:t>
       </w:r>
     </w:p>
     <w:p>
@@ -2291,8 +2317,17 @@
                 <w:sz w:val="20"/>
                 <w:szCs w:val="20"/>
               </w:rPr>
-              <w:t>Mariam Abu El-Hamd</w:t>
+              <w:t>Mariam Abu El-</w:t>
             </w:r>
+            <w:proofErr w:type="spellStart"/>
+            <w:r>
+              <w:rPr>
+                <w:sz w:val="20"/>
+                <w:szCs w:val="20"/>
+              </w:rPr>
+              <w:t>Hamd</w:t>
+            </w:r>
+            <w:proofErr w:type="spellEnd"/>
           </w:p>
           <w:p>
             <w:pPr>
@@ -2380,12 +2415,37 @@
                 <w:szCs w:val="20"/>
               </w:rPr>
             </w:pPr>
+            <w:proofErr w:type="spellStart"/>
             <w:r>
               <w:rPr>
                 <w:sz w:val="20"/>
                 <w:szCs w:val="20"/>
               </w:rPr>
-              <w:t>Mostafa Gamal,</w:t>
+              <w:t>Mostafa</w:t>
+            </w:r>
+            <w:proofErr w:type="spellEnd"/>
+            <w:r>
+              <w:rPr>
+                <w:sz w:val="20"/>
+                <w:szCs w:val="20"/>
+              </w:rPr>
+              <w:t xml:space="preserve"> </w:t>
+            </w:r>
+            <w:proofErr w:type="spellStart"/>
+            <w:r>
+              <w:rPr>
+                <w:sz w:val="20"/>
+                <w:szCs w:val="20"/>
+              </w:rPr>
+              <w:t>Gamal</w:t>
+            </w:r>
+            <w:proofErr w:type="spellEnd"/>
+            <w:r>
+              <w:rPr>
+                <w:sz w:val="20"/>
+                <w:szCs w:val="20"/>
+              </w:rPr>
+              <w:t>,</w:t>
             </w:r>
           </w:p>
           <w:p>
@@ -2398,13 +2458,31 @@
                 <w:szCs w:val="20"/>
               </w:rPr>
             </w:pPr>
+            <w:proofErr w:type="spellStart"/>
             <w:r>
               <w:rPr>
                 <w:sz w:val="20"/>
                 <w:szCs w:val="20"/>
               </w:rPr>
-              <w:t>Aya Shaban</w:t>
+              <w:t>Aya</w:t>
             </w:r>
+            <w:proofErr w:type="spellEnd"/>
+            <w:r>
+              <w:rPr>
+                <w:sz w:val="20"/>
+                <w:szCs w:val="20"/>
+              </w:rPr>
+              <w:t xml:space="preserve"> </w:t>
+            </w:r>
+            <w:proofErr w:type="spellStart"/>
+            <w:r>
+              <w:rPr>
+                <w:sz w:val="20"/>
+                <w:szCs w:val="20"/>
+              </w:rPr>
+              <w:t>Shaban</w:t>
+            </w:r>
+            <w:proofErr w:type="spellEnd"/>
           </w:p>
         </w:tc>
         <w:tc>
@@ -2453,8 +2531,17 @@
                 <w:sz w:val="20"/>
                 <w:szCs w:val="20"/>
               </w:rPr>
-              <w:t>Mariam Abu El-Hamd</w:t>
+              <w:t>Mariam Abu El-</w:t>
             </w:r>
+            <w:proofErr w:type="spellStart"/>
+            <w:r>
+              <w:rPr>
+                <w:sz w:val="20"/>
+                <w:szCs w:val="20"/>
+              </w:rPr>
+              <w:t>Hamd</w:t>
+            </w:r>
+            <w:proofErr w:type="spellEnd"/>
           </w:p>
           <w:p>
             <w:pPr>
@@ -2527,12 +2614,37 @@
                 <w:szCs w:val="20"/>
               </w:rPr>
             </w:pPr>
+            <w:proofErr w:type="spellStart"/>
             <w:r>
               <w:rPr>
                 <w:sz w:val="20"/>
                 <w:szCs w:val="20"/>
               </w:rPr>
-              <w:t>Mostafa Gamal,</w:t>
+              <w:t>Mostafa</w:t>
+            </w:r>
+            <w:proofErr w:type="spellEnd"/>
+            <w:r>
+              <w:rPr>
+                <w:sz w:val="20"/>
+                <w:szCs w:val="20"/>
+              </w:rPr>
+              <w:t xml:space="preserve"> </w:t>
+            </w:r>
+            <w:proofErr w:type="spellStart"/>
+            <w:r>
+              <w:rPr>
+                <w:sz w:val="20"/>
+                <w:szCs w:val="20"/>
+              </w:rPr>
+              <w:t>Gamal</w:t>
+            </w:r>
+            <w:proofErr w:type="spellEnd"/>
+            <w:r>
+              <w:rPr>
+                <w:sz w:val="20"/>
+                <w:szCs w:val="20"/>
+              </w:rPr>
+              <w:t>,</w:t>
             </w:r>
           </w:p>
           <w:p>
@@ -2545,14 +2657,32 @@
                 <w:szCs w:val="20"/>
               </w:rPr>
             </w:pPr>
+            <w:proofErr w:type="spellStart"/>
             <w:r>
               <w:rPr>
                 <w:sz w:val="20"/>
                 <w:szCs w:val="20"/>
               </w:rPr>
               <w:lastRenderedPageBreak/>
-              <w:t>Aya Shaban</w:t>
+              <w:t>Aya</w:t>
             </w:r>
+            <w:proofErr w:type="spellEnd"/>
+            <w:r>
+              <w:rPr>
+                <w:sz w:val="20"/>
+                <w:szCs w:val="20"/>
+              </w:rPr>
+              <w:t xml:space="preserve"> </w:t>
+            </w:r>
+            <w:proofErr w:type="spellStart"/>
+            <w:r>
+              <w:rPr>
+                <w:sz w:val="20"/>
+                <w:szCs w:val="20"/>
+              </w:rPr>
+              <w:t>Shaban</w:t>
+            </w:r>
+            <w:proofErr w:type="spellEnd"/>
           </w:p>
         </w:tc>
         <w:tc>
@@ -2600,8 +2730,17 @@
                 <w:szCs w:val="20"/>
               </w:rPr>
               <w:lastRenderedPageBreak/>
-              <w:t>Mariam Abu El-Hamd</w:t>
+              <w:t>Mariam Abu El-</w:t>
             </w:r>
+            <w:proofErr w:type="spellStart"/>
+            <w:r>
+              <w:rPr>
+                <w:sz w:val="20"/>
+                <w:szCs w:val="20"/>
+              </w:rPr>
+              <w:t>Hamd</w:t>
+            </w:r>
+            <w:proofErr w:type="spellEnd"/>
           </w:p>
           <w:p>
             <w:pPr>
@@ -2678,8 +2817,17 @@
                 <w:sz w:val="20"/>
                 <w:szCs w:val="20"/>
               </w:rPr>
-              <w:t>Osama Sayed</w:t>
+              <w:t xml:space="preserve">Osama </w:t>
             </w:r>
+            <w:proofErr w:type="spellStart"/>
+            <w:r>
+              <w:rPr>
+                <w:sz w:val="20"/>
+                <w:szCs w:val="20"/>
+              </w:rPr>
+              <w:t>Sayed</w:t>
+            </w:r>
+            <w:proofErr w:type="spellEnd"/>
           </w:p>
         </w:tc>
         <w:tc>
@@ -2725,8 +2873,17 @@
                 <w:sz w:val="20"/>
                 <w:szCs w:val="20"/>
               </w:rPr>
-              <w:t>Mariam Abu El-Hamd</w:t>
+              <w:t>Mariam Abu El-</w:t>
             </w:r>
+            <w:proofErr w:type="spellStart"/>
+            <w:r>
+              <w:rPr>
+                <w:sz w:val="20"/>
+                <w:szCs w:val="20"/>
+              </w:rPr>
+              <w:t>Hamd</w:t>
+            </w:r>
+            <w:proofErr w:type="spellEnd"/>
           </w:p>
           <w:p>
             <w:pPr>
@@ -2798,13 +2955,31 @@
                 <w:szCs w:val="20"/>
               </w:rPr>
             </w:pPr>
+            <w:proofErr w:type="spellStart"/>
             <w:r>
               <w:rPr>
                 <w:sz w:val="20"/>
                 <w:szCs w:val="20"/>
               </w:rPr>
-              <w:t>Yara Emad</w:t>
+              <w:t>Yara</w:t>
             </w:r>
+            <w:proofErr w:type="spellEnd"/>
+            <w:r>
+              <w:rPr>
+                <w:sz w:val="20"/>
+                <w:szCs w:val="20"/>
+              </w:rPr>
+              <w:t xml:space="preserve"> </w:t>
+            </w:r>
+            <w:proofErr w:type="spellStart"/>
+            <w:r>
+              <w:rPr>
+                <w:sz w:val="20"/>
+                <w:szCs w:val="20"/>
+              </w:rPr>
+              <w:t>Emad</w:t>
+            </w:r>
+            <w:proofErr w:type="spellEnd"/>
           </w:p>
         </w:tc>
         <w:tc>
@@ -2853,8 +3028,17 @@
                 <w:sz w:val="20"/>
                 <w:szCs w:val="20"/>
               </w:rPr>
-              <w:t>Mariam Abu El-Hamd</w:t>
+              <w:t>Mariam Abu El-</w:t>
             </w:r>
+            <w:proofErr w:type="spellStart"/>
+            <w:r>
+              <w:rPr>
+                <w:sz w:val="20"/>
+                <w:szCs w:val="20"/>
+              </w:rPr>
+              <w:t>Hamd</w:t>
+            </w:r>
+            <w:proofErr w:type="spellEnd"/>
           </w:p>
         </w:tc>
         <w:tc>
@@ -2975,13 +3159,63 @@
                 <w:szCs w:val="20"/>
               </w:rPr>
             </w:pPr>
+            <w:proofErr w:type="spellStart"/>
             <w:r>
               <w:rPr>
                 <w:sz w:val="20"/>
                 <w:szCs w:val="20"/>
               </w:rPr>
-              <w:t>Yara Emad - Aya Shaban</w:t>
+              <w:t>Yara</w:t>
             </w:r>
+            <w:proofErr w:type="spellEnd"/>
+            <w:r>
+              <w:rPr>
+                <w:sz w:val="20"/>
+                <w:szCs w:val="20"/>
+              </w:rPr>
+              <w:t xml:space="preserve"> </w:t>
+            </w:r>
+            <w:proofErr w:type="spellStart"/>
+            <w:r>
+              <w:rPr>
+                <w:sz w:val="20"/>
+                <w:szCs w:val="20"/>
+              </w:rPr>
+              <w:t>Emad</w:t>
+            </w:r>
+            <w:proofErr w:type="spellEnd"/>
+            <w:r>
+              <w:rPr>
+                <w:sz w:val="20"/>
+                <w:szCs w:val="20"/>
+              </w:rPr>
+              <w:t xml:space="preserve"> - </w:t>
+            </w:r>
+            <w:proofErr w:type="spellStart"/>
+            <w:r>
+              <w:rPr>
+                <w:sz w:val="20"/>
+                <w:szCs w:val="20"/>
+              </w:rPr>
+              <w:t>Aya</w:t>
+            </w:r>
+            <w:proofErr w:type="spellEnd"/>
+            <w:r>
+              <w:rPr>
+                <w:sz w:val="20"/>
+                <w:szCs w:val="20"/>
+              </w:rPr>
+              <w:t xml:space="preserve"> </w:t>
+            </w:r>
+            <w:proofErr w:type="spellStart"/>
+            <w:r>
+              <w:rPr>
+                <w:sz w:val="20"/>
+                <w:szCs w:val="20"/>
+              </w:rPr>
+              <w:t>Shaban</w:t>
+            </w:r>
+            <w:proofErr w:type="spellEnd"/>
           </w:p>
         </w:tc>
         <w:tc>
@@ -3097,7 +3331,23 @@
                 <w:sz w:val="20"/>
                 <w:szCs w:val="20"/>
               </w:rPr>
-              <w:t xml:space="preserve">Mariam Abu El-Hamd – Sara Hussein – </w:t>
+              <w:t>Mariam Abu El-</w:t>
+            </w:r>
+            <w:proofErr w:type="spellStart"/>
+            <w:r>
+              <w:rPr>
+                <w:sz w:val="20"/>
+                <w:szCs w:val="20"/>
+              </w:rPr>
+              <w:t>Hamd</w:t>
+            </w:r>
+            <w:proofErr w:type="spellEnd"/>
+            <w:r>
+              <w:rPr>
+                <w:sz w:val="20"/>
+                <w:szCs w:val="20"/>
+              </w:rPr>
+              <w:t xml:space="preserve"> – Sara Hussein – </w:t>
             </w:r>
           </w:p>
           <w:p>
@@ -3232,8 +3482,49 @@
                 <w:sz w:val="20"/>
                 <w:szCs w:val="20"/>
               </w:rPr>
-              <w:t>Mariam Abu El-Hamd – Yara Emad</w:t>
+              <w:t>Mariam Abu El-</w:t>
             </w:r>
+            <w:proofErr w:type="spellStart"/>
+            <w:r>
+              <w:rPr>
+                <w:sz w:val="20"/>
+                <w:szCs w:val="20"/>
+              </w:rPr>
+              <w:t>Hamd</w:t>
+            </w:r>
+            <w:proofErr w:type="spellEnd"/>
+            <w:r>
+              <w:rPr>
+                <w:sz w:val="20"/>
+                <w:szCs w:val="20"/>
+              </w:rPr>
+              <w:t xml:space="preserve"> – </w:t>
+            </w:r>
+            <w:proofErr w:type="spellStart"/>
+            <w:r>
+              <w:rPr>
+                <w:sz w:val="20"/>
+                <w:szCs w:val="20"/>
+              </w:rPr>
+              <w:t>Yara</w:t>
+            </w:r>
+            <w:proofErr w:type="spellEnd"/>
+            <w:r>
+              <w:rPr>
+                <w:sz w:val="20"/>
+                <w:szCs w:val="20"/>
+              </w:rPr>
+              <w:t xml:space="preserve"> </w:t>
+            </w:r>
+            <w:proofErr w:type="spellStart"/>
+            <w:r>
+              <w:rPr>
+                <w:sz w:val="20"/>
+                <w:szCs w:val="20"/>
+              </w:rPr>
+              <w:t>Emad</w:t>
+            </w:r>
+            <w:proofErr w:type="spellEnd"/>
           </w:p>
         </w:tc>
         <w:tc>
@@ -3304,13 +3595,31 @@
                 <w:szCs w:val="20"/>
               </w:rPr>
             </w:pPr>
+            <w:proofErr w:type="spellStart"/>
             <w:r>
               <w:rPr>
                 <w:sz w:val="20"/>
                 <w:szCs w:val="20"/>
               </w:rPr>
-              <w:t>Saad Hamdy</w:t>
+              <w:t>Saad</w:t>
             </w:r>
+            <w:proofErr w:type="spellEnd"/>
+            <w:r>
+              <w:rPr>
+                <w:sz w:val="20"/>
+                <w:szCs w:val="20"/>
+              </w:rPr>
+              <w:t xml:space="preserve"> </w:t>
+            </w:r>
+            <w:proofErr w:type="spellStart"/>
+            <w:r>
+              <w:rPr>
+                <w:sz w:val="20"/>
+                <w:szCs w:val="20"/>
+              </w:rPr>
+              <w:t>Hamdy</w:t>
+            </w:r>
+            <w:proofErr w:type="spellEnd"/>
           </w:p>
         </w:tc>
         <w:tc>
@@ -3362,8 +3671,6 @@
           <w:cols w:space="720"/>
         </w:sectPr>
       </w:pPr>
-      <w:bookmarkStart w:id="3" w:name="_GoBack"/>
-      <w:bookmarkEnd w:id="3"/>
     </w:p>
     <w:p>
       <w:pPr>
@@ -3378,8 +3685,8 @@
           <w:color w:val="901B20"/>
         </w:rPr>
       </w:pPr>
-      <w:bookmarkStart w:id="4" w:name="_3znysh7" w:colFirst="0" w:colLast="0"/>
-      <w:bookmarkEnd w:id="4"/>
+      <w:bookmarkStart w:id="3" w:name="_3znysh7" w:colFirst="0" w:colLast="0"/>
+      <w:bookmarkEnd w:id="3"/>
       <w:r>
         <w:rPr>
           <w:rFonts w:ascii="Times New Roman" w:eastAsia="Times New Roman" w:hAnsi="Times New Roman" w:cs="Times New Roman"/>
@@ -3401,28 +3708,28 @@
           <w:rFonts w:ascii="Times New Roman" w:eastAsia="Times New Roman" w:hAnsi="Times New Roman" w:cs="Times New Roman"/>
         </w:rPr>
       </w:pPr>
-      <w:bookmarkStart w:id="5" w:name="_2et92p0" w:colFirst="0" w:colLast="0"/>
+      <w:bookmarkStart w:id="4" w:name="_2et92p0" w:colFirst="0" w:colLast="0"/>
+      <w:bookmarkEnd w:id="4"/>
+      <w:r>
+        <w:rPr>
+          <w:rFonts w:ascii="Times New Roman" w:eastAsia="Times New Roman" w:hAnsi="Times New Roman" w:cs="Times New Roman"/>
+        </w:rPr>
+        <w:t xml:space="preserve">Purpose </w:t>
+      </w:r>
+    </w:p>
+    <w:p>
+      <w:pPr>
+        <w:widowControl w:val="0"/>
+        <w:ind w:hanging="2"/>
+        <w:jc w:val="both"/>
+        <w:rPr>
+          <w:rFonts w:ascii="Calibri" w:eastAsia="Calibri" w:hAnsi="Calibri" w:cs="Calibri"/>
+        </w:rPr>
+      </w:pPr>
+      <w:bookmarkStart w:id="5" w:name="_tyjcwt" w:colFirst="0" w:colLast="0"/>
       <w:bookmarkEnd w:id="5"/>
       <w:r>
         <w:rPr>
-          <w:rFonts w:ascii="Times New Roman" w:eastAsia="Times New Roman" w:hAnsi="Times New Roman" w:cs="Times New Roman"/>
-        </w:rPr>
-        <w:t xml:space="preserve">Purpose </w:t>
-      </w:r>
-    </w:p>
-    <w:p>
-      <w:pPr>
-        <w:widowControl w:val="0"/>
-        <w:ind w:hanging="2"/>
-        <w:jc w:val="both"/>
-        <w:rPr>
-          <w:rFonts w:ascii="Calibri" w:eastAsia="Calibri" w:hAnsi="Calibri" w:cs="Calibri"/>
-        </w:rPr>
-      </w:pPr>
-      <w:bookmarkStart w:id="6" w:name="_tyjcwt" w:colFirst="0" w:colLast="0"/>
-      <w:bookmarkEnd w:id="6"/>
-      <w:r>
-        <w:rPr>
           <w:rFonts w:ascii="Calibri" w:eastAsia="Calibri" w:hAnsi="Calibri" w:cs="Calibri"/>
         </w:rPr>
         <w:t xml:space="preserve">The purpose of this document is to outline the requirements for </w:t>
@@ -3438,13 +3745,7 @@
         <w:rPr>
           <w:rFonts w:ascii="Calibri" w:eastAsia="Calibri" w:hAnsi="Calibri" w:cs="Calibri"/>
         </w:rPr>
-        <w:t xml:space="preserve"> of the internet banking system to be developed. The internet banking system aims to provide banking services for its clients. This document includes all functional and nonfunctiona</w:t>
-      </w:r>
-      <w:r>
-        <w:rPr>
-          <w:rFonts w:ascii="Calibri" w:eastAsia="Calibri" w:hAnsi="Calibri" w:cs="Calibri"/>
-        </w:rPr>
-        <w:t>l features for the first release. It will describe the system's goal and features as well as the system's interfaces, what the system will do, and the constraints under which it operates.</w:t>
+        <w:t xml:space="preserve"> of the internet banking system to be developed. The internet banking system aims to provide banking services for its clients. This document includes all functional and nonfunctional features for the first release. It will describe the system's goal and features as well as the system's interfaces, what the system will do, and the constraints under which it operates.</w:t>
       </w:r>
     </w:p>
     <w:p>
@@ -3482,28 +3783,46 @@
           <w:color w:val="000000"/>
         </w:rPr>
       </w:pPr>
-      <w:bookmarkStart w:id="7" w:name="_3dy6vkm" w:colFirst="0" w:colLast="0"/>
-      <w:bookmarkEnd w:id="7"/>
-      <w:r>
-        <w:rPr>
-          <w:rFonts w:ascii="Calibri" w:eastAsia="Calibri" w:hAnsi="Calibri" w:cs="Calibri"/>
-          <w:color w:val="000000"/>
-        </w:rPr>
-        <w:t>There are IDs used in this document for higher and lower level requirements. The ID for each of the higher level requirements elaborated in this document is in the format BS_REQ_Feature Abbreviation. However, the IDs for each of the lower level requirement</w:t>
-      </w:r>
-      <w:r>
-        <w:rPr>
-          <w:rFonts w:ascii="Calibri" w:eastAsia="Calibri" w:hAnsi="Calibri" w:cs="Calibri"/>
-          <w:color w:val="000000"/>
-        </w:rPr>
-        <w:t>s are in the format BS_REQ_Feature Abbreviation-Requirement Number. Each Feature (higher level requirement) consists of one or more lower level requirements. Numbering starts from 1 for each feature.  Moreover, assumptions also have IDs in the format BS_AS</w:t>
-      </w:r>
-      <w:r>
-        <w:rPr>
-          <w:rFonts w:ascii="Calibri" w:eastAsia="Calibri" w:hAnsi="Calibri" w:cs="Calibri"/>
-          <w:color w:val="000000"/>
-        </w:rPr>
-        <w:t xml:space="preserve"> Assumption Number.</w:t>
+      <w:bookmarkStart w:id="6" w:name="_3dy6vkm" w:colFirst="0" w:colLast="0"/>
+      <w:bookmarkEnd w:id="6"/>
+      <w:r>
+        <w:rPr>
+          <w:rFonts w:ascii="Calibri" w:eastAsia="Calibri" w:hAnsi="Calibri" w:cs="Calibri"/>
+          <w:color w:val="000000"/>
+        </w:rPr>
+        <w:t xml:space="preserve">There are IDs used in this document for higher and lower level requirements. The ID for each of the higher level requirements elaborated in this document is in the format </w:t>
+      </w:r>
+      <w:proofErr w:type="spellStart"/>
+      <w:r>
+        <w:rPr>
+          <w:rFonts w:ascii="Calibri" w:eastAsia="Calibri" w:hAnsi="Calibri" w:cs="Calibri"/>
+          <w:color w:val="000000"/>
+        </w:rPr>
+        <w:t>BS_REQ_Feature</w:t>
+      </w:r>
+      <w:proofErr w:type="spellEnd"/>
+      <w:r>
+        <w:rPr>
+          <w:rFonts w:ascii="Calibri" w:eastAsia="Calibri" w:hAnsi="Calibri" w:cs="Calibri"/>
+          <w:color w:val="000000"/>
+        </w:rPr>
+        <w:t xml:space="preserve"> Abbreviation. However, the IDs for each of the lower level requirements are in the format </w:t>
+      </w:r>
+      <w:proofErr w:type="spellStart"/>
+      <w:r>
+        <w:rPr>
+          <w:rFonts w:ascii="Calibri" w:eastAsia="Calibri" w:hAnsi="Calibri" w:cs="Calibri"/>
+          <w:color w:val="000000"/>
+        </w:rPr>
+        <w:t>BS_REQ_Feature</w:t>
+      </w:r>
+      <w:proofErr w:type="spellEnd"/>
+      <w:r>
+        <w:rPr>
+          <w:rFonts w:ascii="Calibri" w:eastAsia="Calibri" w:hAnsi="Calibri" w:cs="Calibri"/>
+          <w:color w:val="000000"/>
+        </w:rPr>
+        <w:t xml:space="preserve"> Abbreviation-Requirement Number. Each Feature (higher level requirement) consists of one or more lower level requirements. Numbering starts from 1 for each feature.  Moreover, assumptions also have IDs in the format BS_AS Assumption Number.</w:t>
       </w:r>
     </w:p>
     <w:p>
@@ -3525,25 +3844,13 @@
         <w:ind w:hanging="2"/>
         <w:jc w:val="both"/>
       </w:pPr>
-      <w:bookmarkStart w:id="8" w:name="_1t3h5sf" w:colFirst="0" w:colLast="0"/>
-      <w:bookmarkEnd w:id="8"/>
-      <w:r>
-        <w:rPr>
-          <w:rFonts w:ascii="Calibri" w:eastAsia="Calibri" w:hAnsi="Calibri" w:cs="Calibri"/>
-        </w:rPr>
-        <w:t>This document is intended for all the system's stakeholders such as developers, project manager, client, testers, reviewers and quality auditors. The SRS contains an overview about the overall p</w:t>
-      </w:r>
-      <w:r>
-        <w:rPr>
-          <w:rFonts w:ascii="Calibri" w:eastAsia="Calibri" w:hAnsi="Calibri" w:cs="Calibri"/>
-        </w:rPr>
-        <w:t>roject scope, product perspective, assumptions and dependencies, a high level description of product features in section 2.2 and a more detailed description of lower level requirements in section 3.  Moreover, it contains information about external interfa</w:t>
-      </w:r>
-      <w:r>
-        <w:rPr>
-          <w:rFonts w:ascii="Calibri" w:eastAsia="Calibri" w:hAnsi="Calibri" w:cs="Calibri"/>
-        </w:rPr>
-        <w:t xml:space="preserve">ces requirements and non-functional requirements. </w:t>
+      <w:bookmarkStart w:id="7" w:name="_1t3h5sf" w:colFirst="0" w:colLast="0"/>
+      <w:bookmarkEnd w:id="7"/>
+      <w:r>
+        <w:rPr>
+          <w:rFonts w:ascii="Calibri" w:eastAsia="Calibri" w:hAnsi="Calibri" w:cs="Calibri"/>
+        </w:rPr>
+        <w:t xml:space="preserve">This document is intended for all the system's stakeholders such as developers, project manager, client, testers, reviewers and quality auditors. The SRS contains an overview about the overall project scope, product perspective, assumptions and dependencies, a high level description of product features in section 2.2 and a more detailed description of lower level requirements in section 3.  Moreover, it contains information about external interfaces requirements and non-functional requirements. </w:t>
       </w:r>
     </w:p>
     <w:p>
@@ -3578,28 +3885,14 @@
           <w:szCs w:val="22"/>
         </w:rPr>
       </w:pPr>
-      <w:bookmarkStart w:id="9" w:name="_4d34og8" w:colFirst="0" w:colLast="0"/>
-      <w:bookmarkEnd w:id="9"/>
-      <w:r>
-        <w:rPr>
-          <w:rFonts w:ascii="Calibri" w:eastAsia="Calibri" w:hAnsi="Calibri" w:cs="Calibri"/>
-          <w:color w:val="000000"/>
-        </w:rPr>
-        <w:t>The internet banking system is relevant everywhere where banking exists. All banks will favor an online banking system over the traditional banking systems as it has more features and provide</w:t>
-      </w:r>
-      <w:r>
-        <w:rPr>
-          <w:rFonts w:ascii="Calibri" w:eastAsia="Calibri" w:hAnsi="Calibri" w:cs="Calibri"/>
-          <w:color w:val="000000"/>
-        </w:rPr>
-        <w:t>s faster transfer methods. The scope of this project includes all development activities of the internet banking system. The internet banking system is a web-based system that offers clients access to multiple banking services through their banking account</w:t>
-      </w:r>
-      <w:r>
-        <w:rPr>
-          <w:rFonts w:ascii="Calibri" w:eastAsia="Calibri" w:hAnsi="Calibri" w:cs="Calibri"/>
-          <w:color w:val="000000"/>
-        </w:rPr>
-        <w:t>s such as transferring money, and viewing their transfer history. The internet banking system allows clients to transfer money in a secure and time saving manner.</w:t>
+      <w:bookmarkStart w:id="8" w:name="_4d34og8" w:colFirst="0" w:colLast="0"/>
+      <w:bookmarkEnd w:id="8"/>
+      <w:r>
+        <w:rPr>
+          <w:rFonts w:ascii="Calibri" w:eastAsia="Calibri" w:hAnsi="Calibri" w:cs="Calibri"/>
+          <w:color w:val="000000"/>
+        </w:rPr>
+        <w:t>The internet banking system is relevant everywhere where banking exists. All banks will favor an online banking system over the traditional banking systems as it has more features and provides faster transfer methods. The scope of this project includes all development activities of the internet banking system. The internet banking system is a web-based system that offers clients access to multiple banking services through their banking accounts such as transferring money, and viewing their transfer history. The internet banking system allows clients to transfer money in a secure and time saving manner.</w:t>
       </w:r>
       <w:r>
         <w:rPr>
@@ -3643,8 +3936,8 @@
           <w:szCs w:val="22"/>
         </w:rPr>
       </w:pPr>
-      <w:bookmarkStart w:id="10" w:name="_2s8eyo1" w:colFirst="0" w:colLast="0"/>
-      <w:bookmarkEnd w:id="10"/>
+      <w:bookmarkStart w:id="9" w:name="_2s8eyo1" w:colFirst="0" w:colLast="0"/>
+      <w:bookmarkEnd w:id="9"/>
       <w:r>
         <w:rPr>
           <w:rFonts w:ascii="Arial" w:eastAsia="Arial" w:hAnsi="Arial" w:cs="Arial"/>
@@ -3684,8 +3977,8 @@
         </w:numPr>
         <w:ind w:left="1" w:hanging="3"/>
       </w:pPr>
-      <w:bookmarkStart w:id="11" w:name="_17dp8vu" w:colFirst="0" w:colLast="0"/>
-      <w:bookmarkEnd w:id="11"/>
+      <w:bookmarkStart w:id="10" w:name="_17dp8vu" w:colFirst="0" w:colLast="0"/>
+      <w:bookmarkEnd w:id="10"/>
       <w:r>
         <w:t>Product Perspective</w:t>
       </w:r>
@@ -3711,21 +4004,7 @@
           <w:rFonts w:ascii="Calibri" w:eastAsia="Calibri" w:hAnsi="Calibri" w:cs="Calibri"/>
           <w:color w:val="000000"/>
         </w:rPr>
-        <w:t>The internet banki</w:t>
-      </w:r>
-      <w:r>
-        <w:rPr>
-          <w:rFonts w:ascii="Calibri" w:eastAsia="Calibri" w:hAnsi="Calibri" w:cs="Calibri"/>
-          <w:color w:val="000000"/>
-        </w:rPr>
-        <w:t xml:space="preserve">ng system developed is a standalone web application. It’s a self-contained product that’s not a part of a specific product family. Following is the context and origin of the banking system in addition to a comparison between the traditional system and the </w:t>
-      </w:r>
-      <w:r>
-        <w:rPr>
-          <w:rFonts w:ascii="Calibri" w:eastAsia="Calibri" w:hAnsi="Calibri" w:cs="Calibri"/>
-          <w:color w:val="000000"/>
-        </w:rPr>
-        <w:t>internet system.</w:t>
+        <w:t>The internet banking system developed is a standalone web application. It’s a self-contained product that’s not a part of a specific product family. Following is the context and origin of the banking system in addition to a comparison between the traditional system and the internet system.</w:t>
       </w:r>
     </w:p>
     <w:p>
@@ -4066,8 +4345,8 @@
           <w:szCs w:val="22"/>
         </w:rPr>
       </w:pPr>
-      <w:bookmarkStart w:id="12" w:name="_3rdcrjn" w:colFirst="0" w:colLast="0"/>
-      <w:bookmarkEnd w:id="12"/>
+      <w:bookmarkStart w:id="11" w:name="_3rdcrjn" w:colFirst="0" w:colLast="0"/>
+      <w:bookmarkEnd w:id="11"/>
     </w:p>
     <w:p>
       <w:pPr>
@@ -4087,8 +4366,8 @@
           <w:szCs w:val="22"/>
         </w:rPr>
       </w:pPr>
-      <w:bookmarkStart w:id="13" w:name="_26in1rg" w:colFirst="0" w:colLast="0"/>
-      <w:bookmarkEnd w:id="13"/>
+      <w:bookmarkStart w:id="12" w:name="_26in1rg" w:colFirst="0" w:colLast="0"/>
+      <w:bookmarkEnd w:id="12"/>
     </w:p>
     <w:p>
       <w:pPr>
@@ -5102,14 +5381,7 @@
                 <w:rFonts w:ascii="Calibri" w:eastAsia="Calibri" w:hAnsi="Calibri" w:cs="Calibri"/>
                 <w:highlight w:val="white"/>
               </w:rPr>
-              <w:t>Tran</w:t>
-            </w:r>
-            <w:r>
-              <w:rPr>
-                <w:rFonts w:ascii="Calibri" w:eastAsia="Calibri" w:hAnsi="Calibri" w:cs="Calibri"/>
-                <w:highlight w:val="white"/>
-              </w:rPr>
-              <w:t>sfer Money</w:t>
+              <w:t>Transfer Money</w:t>
             </w:r>
           </w:p>
         </w:tc>
@@ -5522,7 +5794,16 @@
                 <w:rFonts w:ascii="Calibri" w:eastAsia="Calibri" w:hAnsi="Calibri" w:cs="Calibri"/>
                 <w:highlight w:val="white"/>
               </w:rPr>
-              <w:t>BS – REQ – DC</w:t>
+              <w:t>BS – REQ</w:t>
+            </w:r>
+            <w:bookmarkStart w:id="13" w:name="_GoBack"/>
+            <w:bookmarkEnd w:id="13"/>
+            <w:r>
+              <w:rPr>
+                <w:rFonts w:ascii="Calibri" w:eastAsia="Calibri" w:hAnsi="Calibri" w:cs="Calibri"/>
+                <w:highlight w:val="white"/>
+              </w:rPr>
+              <w:t xml:space="preserve"> – DC</w:t>
             </w:r>
           </w:p>
         </w:tc>
@@ -5761,14 +6042,7 @@
           <w:rFonts w:ascii="Calibri" w:eastAsia="Calibri" w:hAnsi="Calibri" w:cs="Calibri"/>
           <w:color w:val="000000"/>
         </w:rPr>
-        <w:t>The internet banking system being developed is a web application that’s accessed through PCs. Accessing the banking system through the web using a mobile device is not required. The supported browsers for this app are all versions of Google Chrome. There a</w:t>
-      </w:r>
-      <w:r>
-        <w:rPr>
-          <w:rFonts w:ascii="Calibri" w:eastAsia="Calibri" w:hAnsi="Calibri" w:cs="Calibri"/>
-          <w:color w:val="000000"/>
-        </w:rPr>
-        <w:t>re no hardware constraints.</w:t>
+        <w:t>The internet banking system being developed is a web application that’s accessed through PCs. Accessing the banking system through the web using a mobile device is not required. The supported browsers for this app are all versions of Google Chrome. There are no hardware constraints.</w:t>
       </w:r>
     </w:p>
     <w:p>
@@ -5807,14 +6081,7 @@
           <w:rFonts w:ascii="Calibri" w:eastAsia="Calibri" w:hAnsi="Calibri" w:cs="Calibri"/>
           <w:color w:val="000000"/>
         </w:rPr>
-        <w:t>As this system is an online web-based application so a PC with a good internet connection will be needed for this system. System should be user friendly and easy to understand. The time cons</w:t>
-      </w:r>
-      <w:r>
-        <w:rPr>
-          <w:rFonts w:ascii="Calibri" w:eastAsia="Calibri" w:hAnsi="Calibri" w:cs="Calibri"/>
-          <w:color w:val="000000"/>
-        </w:rPr>
-        <w:t xml:space="preserve">traint </w:t>
+        <w:t xml:space="preserve">As this system is an online web-based application so a PC with a good internet connection will be needed for this system. System should be user friendly and easy to understand. The time constraint </w:t>
       </w:r>
       <w:r>
         <w:rPr>
@@ -5867,14 +6134,7 @@
           <w:rFonts w:ascii="Calibri" w:eastAsia="Calibri" w:hAnsi="Calibri" w:cs="Calibri"/>
           <w:color w:val="000000"/>
         </w:rPr>
-        <w:t>A user manual will be included in the future to help the user inte</w:t>
-      </w:r>
-      <w:r>
-        <w:rPr>
-          <w:rFonts w:ascii="Calibri" w:eastAsia="Calibri" w:hAnsi="Calibri" w:cs="Calibri"/>
-          <w:color w:val="000000"/>
-        </w:rPr>
-        <w:t xml:space="preserve">ract with the internet banking system. </w:t>
+        <w:t xml:space="preserve">A user manual will be included in the future to help the user interact with the internet banking system. </w:t>
       </w:r>
     </w:p>
     <w:p>
@@ -6480,15 +6740,7 @@
           <w:b/>
           <w:color w:val="000000"/>
         </w:rPr>
-        <w:t>Res</w:t>
-      </w:r>
-      <w:r>
-        <w:rPr>
-          <w:rFonts w:ascii="Calibri" w:eastAsia="Calibri" w:hAnsi="Calibri" w:cs="Calibri"/>
-          <w:b/>
-          <w:color w:val="000000"/>
-        </w:rPr>
-        <w:t>ponse</w:t>
+        <w:t>Response</w:t>
       </w:r>
       <w:r>
         <w:rPr>
@@ -6675,14 +6927,7 @@
           <w:rFonts w:ascii="Calibri" w:eastAsia="Calibri" w:hAnsi="Calibri" w:cs="Calibri"/>
           <w:b/>
         </w:rPr>
-        <w:t xml:space="preserve">3.1.3.1 </w:t>
-      </w:r>
-      <w:r>
-        <w:rPr>
-          <w:rFonts w:ascii="Calibri" w:eastAsia="Calibri" w:hAnsi="Calibri" w:cs="Calibri"/>
-          <w:b/>
-        </w:rPr>
-        <w:t>Client registration username requirements:</w:t>
+        <w:t>3.1.3.1 Client registration username requirements:</w:t>
       </w:r>
     </w:p>
     <w:p>
@@ -6839,14 +7084,16 @@
         <w:rPr>
           <w:rFonts w:ascii="Calibri" w:eastAsia="Calibri" w:hAnsi="Calibri" w:cs="Calibri"/>
         </w:rPr>
-        <w:t>When the client presses the register button with valid data in all fields, a message box Client registered succ</w:t>
-      </w:r>
-      <w:r>
-        <w:rPr>
-          <w:rFonts w:ascii="Calibri" w:eastAsia="Calibri" w:hAnsi="Calibri" w:cs="Calibri"/>
-        </w:rPr>
-        <w:t>essfully pops then redirects to the home page .</w:t>
-      </w:r>
+        <w:t xml:space="preserve">When the client presses the register button with valid data in all fields, a message box Client registered successfully pops then redirects to the home </w:t>
+      </w:r>
+      <w:proofErr w:type="gramStart"/>
+      <w:r>
+        <w:rPr>
+          <w:rFonts w:ascii="Calibri" w:eastAsia="Calibri" w:hAnsi="Calibri" w:cs="Calibri"/>
+        </w:rPr>
+        <w:t>page .</w:t>
+      </w:r>
+      <w:proofErr w:type="gramEnd"/>
     </w:p>
     <w:p>
       <w:pPr>
@@ -6895,13 +7142,7 @@
         <w:rPr>
           <w:rFonts w:ascii="Calibri" w:eastAsia="Calibri" w:hAnsi="Calibri" w:cs="Calibri"/>
         </w:rPr>
-        <w:t>The client shall enter the same password twice to register. If a client enters a different second password, the system should display an err</w:t>
-      </w:r>
-      <w:r>
-        <w:rPr>
-          <w:rFonts w:ascii="Calibri" w:eastAsia="Calibri" w:hAnsi="Calibri" w:cs="Calibri"/>
-        </w:rPr>
-        <w:t>or message that passwords don’t match.</w:t>
+        <w:t>The client shall enter the same password twice to register. If a client enters a different second password, the system should display an error message that passwords don’t match.</w:t>
       </w:r>
     </w:p>
     <w:p>
@@ -6965,13 +7206,7 @@
         <w:rPr>
           <w:rFonts w:ascii="Calibri" w:eastAsia="Calibri" w:hAnsi="Calibri" w:cs="Calibri"/>
         </w:rPr>
-        <w:t>Password should be strong and contains the following [</w:t>
-      </w:r>
-      <w:r>
-        <w:rPr>
-          <w:rFonts w:ascii="Calibri" w:eastAsia="Calibri" w:hAnsi="Calibri" w:cs="Calibri"/>
-        </w:rPr>
-        <w:t>Upper and lowercase characters and one special character and at least 8 numbers].</w:t>
+        <w:t>Password should be strong and contains the following [Upper and lowercase characters and one special character and at least 8 numbers].</w:t>
       </w:r>
     </w:p>
     <w:p>
@@ -7031,13 +7266,7 @@
         <w:rPr>
           <w:rFonts w:ascii="Calibri" w:eastAsia="Calibri" w:hAnsi="Calibri" w:cs="Calibri"/>
         </w:rPr>
-        <w:t>The client shall enter an account number that consists only of numbers to register. If a client ent</w:t>
-      </w:r>
-      <w:r>
-        <w:rPr>
-          <w:rFonts w:ascii="Calibri" w:eastAsia="Calibri" w:hAnsi="Calibri" w:cs="Calibri"/>
-        </w:rPr>
-        <w:t>ers characters or special characters, the system should display an error message that the account number can’t include characters or special characters.</w:t>
+        <w:t>The client shall enter an account number that consists only of numbers to register. If a client enters characters or special characters, the system should display an error message that the account number can’t include characters or special characters.</w:t>
       </w:r>
     </w:p>
     <w:p>
@@ -7069,13 +7298,7 @@
         <w:rPr>
           <w:rFonts w:ascii="Calibri" w:eastAsia="Calibri" w:hAnsi="Calibri" w:cs="Calibri"/>
         </w:rPr>
-        <w:t>Account number can’t be blank. If it’s blank, the system should display an error messa</w:t>
-      </w:r>
-      <w:r>
-        <w:rPr>
-          <w:rFonts w:ascii="Calibri" w:eastAsia="Calibri" w:hAnsi="Calibri" w:cs="Calibri"/>
-        </w:rPr>
-        <w:t>ge that asks the client to fill out this field.</w:t>
+        <w:t>Account number can’t be blank. If it’s blank, the system should display an error message that asks the client to fill out this field.</w:t>
       </w:r>
     </w:p>
     <w:p>
@@ -7136,13 +7359,7 @@
           <w:rFonts w:ascii="Calibri" w:eastAsia="Calibri" w:hAnsi="Calibri" w:cs="Calibri"/>
         </w:rPr>
         <w:lastRenderedPageBreak/>
-        <w:t>The client shall enter a valid email to register based on the pattern [example@example.com]. If not, the system should display an error mess</w:t>
-      </w:r>
-      <w:r>
-        <w:rPr>
-          <w:rFonts w:ascii="Calibri" w:eastAsia="Calibri" w:hAnsi="Calibri" w:cs="Calibri"/>
-        </w:rPr>
-        <w:t>age that the email format must be valid.</w:t>
+        <w:t>The client shall enter a valid email to register based on the pattern [example@example.com]. If not, the system should display an error message that the email format must be valid.</w:t>
       </w:r>
     </w:p>
     <w:p>
@@ -7218,13 +7435,7 @@
         <w:rPr>
           <w:rFonts w:ascii="Calibri" w:eastAsia="Calibri" w:hAnsi="Calibri" w:cs="Calibri"/>
         </w:rPr>
-        <w:t>[BS – REQ – CR1</w:t>
-      </w:r>
-      <w:r>
-        <w:rPr>
-          <w:rFonts w:ascii="Calibri" w:eastAsia="Calibri" w:hAnsi="Calibri" w:cs="Calibri"/>
-        </w:rPr>
-        <w:t xml:space="preserve">2] </w:t>
+        <w:t xml:space="preserve">[BS – REQ – CR12] </w:t>
       </w:r>
     </w:p>
     <w:p>
@@ -7524,14 +7735,7 @@
           <w:rFonts w:ascii="Calibri" w:eastAsia="Calibri" w:hAnsi="Calibri" w:cs="Calibri"/>
           <w:color w:val="000000"/>
         </w:rPr>
-        <w:t xml:space="preserve"> User requests to log</w:t>
-      </w:r>
-      <w:r>
-        <w:rPr>
-          <w:rFonts w:ascii="Calibri" w:eastAsia="Calibri" w:hAnsi="Calibri" w:cs="Calibri"/>
-          <w:color w:val="000000"/>
-        </w:rPr>
-        <w:t xml:space="preserve"> out from the internet banking system.</w:t>
+        <w:t xml:space="preserve"> User requests to log out from the internet banking system.</w:t>
       </w:r>
     </w:p>
     <w:p>
@@ -7768,13 +7972,7 @@
         <w:rPr>
           <w:rFonts w:ascii="Calibri" w:eastAsia="Calibri" w:hAnsi="Calibri" w:cs="Calibri"/>
         </w:rPr>
-        <w:t xml:space="preserve">The client can’t login if they leave the username field blank. If the username field is </w:t>
-      </w:r>
-      <w:r>
-        <w:rPr>
-          <w:rFonts w:ascii="Calibri" w:eastAsia="Calibri" w:hAnsi="Calibri" w:cs="Calibri"/>
-        </w:rPr>
-        <w:t xml:space="preserve">blank and the client clicks the login button, the system should display an error message that asks the client to fill out this field. </w:t>
+        <w:t xml:space="preserve">The client can’t login if they leave the username field blank. If the username field is blank and the client clicks the login button, the system should display an error message that asks the client to fill out this field. </w:t>
       </w:r>
     </w:p>
     <w:p>
@@ -7814,13 +8012,7 @@
         <w:rPr>
           <w:rFonts w:ascii="Calibri" w:eastAsia="Calibri" w:hAnsi="Calibri" w:cs="Calibri"/>
         </w:rPr>
-        <w:t>The client can’t login if they leave the password field blank. If the password field is blank and the cl</w:t>
-      </w:r>
-      <w:r>
-        <w:rPr>
-          <w:rFonts w:ascii="Calibri" w:eastAsia="Calibri" w:hAnsi="Calibri" w:cs="Calibri"/>
-        </w:rPr>
-        <w:t>ient clicks the login button, the system should display an error message that asks the client to fill out this field.</w:t>
+        <w:t>The client can’t login if they leave the password field blank. If the password field is blank and the client clicks the login button, the system should display an error message that asks the client to fill out this field.</w:t>
       </w:r>
     </w:p>
     <w:p>
@@ -7859,13 +8051,7 @@
         <w:rPr>
           <w:rFonts w:ascii="Calibri" w:eastAsia="Calibri" w:hAnsi="Calibri" w:cs="Calibri"/>
         </w:rPr>
-        <w:t>The client should enter a valid username &amp; password that are stored in the database. If not, the system should display an</w:t>
-      </w:r>
-      <w:r>
-        <w:rPr>
-          <w:rFonts w:ascii="Calibri" w:eastAsia="Calibri" w:hAnsi="Calibri" w:cs="Calibri"/>
-        </w:rPr>
-        <w:t xml:space="preserve"> error message that username or password is wrong.</w:t>
+        <w:t>The client should enter a valid username &amp; password that are stored in the database. If not, the system should display an error message that username or password is wrong.</w:t>
       </w:r>
     </w:p>
     <w:p>
@@ -7928,14 +8114,7 @@
           <w:rFonts w:ascii="Calibri" w:eastAsia="Calibri" w:hAnsi="Calibri" w:cs="Calibri"/>
           <w:b/>
         </w:rPr>
-        <w:t xml:space="preserve">3.2.3.2 Client logout </w:t>
-      </w:r>
-      <w:r>
-        <w:rPr>
-          <w:rFonts w:ascii="Calibri" w:eastAsia="Calibri" w:hAnsi="Calibri" w:cs="Calibri"/>
-          <w:b/>
-        </w:rPr>
-        <w:t xml:space="preserve">requirements: </w:t>
+        <w:t xml:space="preserve">3.2.3.2 Client logout requirements: </w:t>
       </w:r>
       <w:r>
         <w:rPr>
@@ -8044,13 +8223,7 @@
         <w:rPr>
           <w:rFonts w:ascii="Calibri" w:eastAsia="Calibri" w:hAnsi="Calibri" w:cs="Calibri"/>
         </w:rPr>
-        <w:t>An admin should enter a valid username &amp;</w:t>
-      </w:r>
-      <w:r>
-        <w:rPr>
-          <w:rFonts w:ascii="Calibri" w:eastAsia="Calibri" w:hAnsi="Calibri" w:cs="Calibri"/>
-        </w:rPr>
-        <w:t xml:space="preserve"> password that are stored in the database. If not, the system should display an error message that username or password is wrong.</w:t>
+        <w:t>An admin should enter a valid username &amp; password that are stored in the database. If not, the system should display an error message that username or password is wrong.</w:t>
       </w:r>
     </w:p>
     <w:p>
@@ -8089,13 +8262,7 @@
         <w:rPr>
           <w:rFonts w:ascii="Calibri" w:eastAsia="Calibri" w:hAnsi="Calibri" w:cs="Calibri"/>
         </w:rPr>
-        <w:t>An admin can’t login if they leave the username field blank. If the username field is blank and the admin cl</w:t>
-      </w:r>
-      <w:r>
-        <w:rPr>
-          <w:rFonts w:ascii="Calibri" w:eastAsia="Calibri" w:hAnsi="Calibri" w:cs="Calibri"/>
-        </w:rPr>
-        <w:t xml:space="preserve">icks the login button, the system should display an error message that asks the admin to fill out this field. </w:t>
+        <w:t xml:space="preserve">An admin can’t login if they leave the username field blank. If the username field is blank and the admin clicks the login button, the system should display an error message that asks the admin to fill out this field. </w:t>
       </w:r>
     </w:p>
     <w:p>
@@ -8134,13 +8301,7 @@
         <w:rPr>
           <w:rFonts w:ascii="Calibri" w:eastAsia="Calibri" w:hAnsi="Calibri" w:cs="Calibri"/>
         </w:rPr>
-        <w:t>An admin can’t login if they leave the password field blank. If the password field is blank and the admin clicks the login butto</w:t>
-      </w:r>
-      <w:r>
-        <w:rPr>
-          <w:rFonts w:ascii="Calibri" w:eastAsia="Calibri" w:hAnsi="Calibri" w:cs="Calibri"/>
-        </w:rPr>
-        <w:t>n, the system should display an error message that asks the admin to fill out this field.</w:t>
+        <w:t>An admin can’t login if they leave the password field blank. If the password field is blank and the admin clicks the login button, the system should display an error message that asks the admin to fill out this field.</w:t>
       </w:r>
     </w:p>
     <w:p>
@@ -8287,13 +8448,7 @@
         <w:rPr>
           <w:rFonts w:ascii="Calibri" w:eastAsia="Calibri" w:hAnsi="Calibri" w:cs="Calibri"/>
         </w:rPr>
-        <w:t>When an admin press</w:t>
-      </w:r>
-      <w:r>
-        <w:rPr>
-          <w:rFonts w:ascii="Calibri" w:eastAsia="Calibri" w:hAnsi="Calibri" w:cs="Calibri"/>
-        </w:rPr>
-        <w:t>es the logout button, the system should redirect them to the home page.</w:t>
+        <w:t>When an admin presses the logout button, the system should redirect them to the home page.</w:t>
       </w:r>
     </w:p>
     <w:p>
@@ -8368,14 +8523,7 @@
           <w:rFonts w:ascii="Calibri" w:eastAsia="Calibri" w:hAnsi="Calibri" w:cs="Calibri"/>
           <w:color w:val="000000"/>
         </w:rPr>
-        <w:t>A client can transfer a specific amount of money from any account they own to any destination account given that the max amount per transfer is 20000 p</w:t>
-      </w:r>
-      <w:r>
-        <w:rPr>
-          <w:rFonts w:ascii="Calibri" w:eastAsia="Calibri" w:hAnsi="Calibri" w:cs="Calibri"/>
-          <w:color w:val="000000"/>
-        </w:rPr>
-        <w:t xml:space="preserve">ounds or what’s equivalent in other currencies. </w:t>
+        <w:t xml:space="preserve">A client can transfer a specific amount of money from any account they own to any destination account given that the max amount per transfer is 20000 pounds or what’s equivalent in other currencies. </w:t>
       </w:r>
     </w:p>
     <w:p>
@@ -8505,14 +8653,7 @@
           <w:rFonts w:ascii="Calibri" w:eastAsia="Calibri" w:hAnsi="Calibri" w:cs="Calibri"/>
           <w:color w:val="000000"/>
         </w:rPr>
-        <w:t xml:space="preserve"> Client requests to transfer </w:t>
-      </w:r>
-      <w:r>
-        <w:rPr>
-          <w:rFonts w:ascii="Calibri" w:eastAsia="Calibri" w:hAnsi="Calibri" w:cs="Calibri"/>
-          <w:color w:val="000000"/>
-        </w:rPr>
-        <w:t>money.</w:t>
+        <w:t xml:space="preserve"> Client requests to transfer money.</w:t>
       </w:r>
     </w:p>
     <w:p>
@@ -8745,13 +8886,7 @@
         <w:rPr>
           <w:rFonts w:ascii="Calibri" w:eastAsia="Calibri" w:hAnsi="Calibri" w:cs="Calibri"/>
         </w:rPr>
-        <w:t>The client shall enter a val</w:t>
-      </w:r>
-      <w:r>
-        <w:rPr>
-          <w:rFonts w:ascii="Calibri" w:eastAsia="Calibri" w:hAnsi="Calibri" w:cs="Calibri"/>
-        </w:rPr>
-        <w:t>id source account number that exists on the database. If not, the system should display an error message that source account number is invalid.</w:t>
+        <w:t>The client shall enter a valid source account number that exists on the database. If not, the system should display an error message that source account number is invalid.</w:t>
       </w:r>
     </w:p>
     <w:p>
@@ -8783,13 +8918,7 @@
         <w:rPr>
           <w:rFonts w:ascii="Calibri" w:eastAsia="Calibri" w:hAnsi="Calibri" w:cs="Calibri"/>
         </w:rPr>
-        <w:t xml:space="preserve">The client shall enter a valid source account number that they own. If not, the system should </w:t>
-      </w:r>
-      <w:r>
-        <w:rPr>
-          <w:rFonts w:ascii="Calibri" w:eastAsia="Calibri" w:hAnsi="Calibri" w:cs="Calibri"/>
-        </w:rPr>
-        <w:t>display an error message that this client does not own this source account number.</w:t>
+        <w:t>The client shall enter a valid source account number that they own. If not, the system should display an error message that this client does not own this source account number.</w:t>
       </w:r>
     </w:p>
     <w:p>
@@ -8821,13 +8950,7 @@
         <w:rPr>
           <w:rFonts w:ascii="Calibri" w:eastAsia="Calibri" w:hAnsi="Calibri" w:cs="Calibri"/>
         </w:rPr>
-        <w:t>The client shall enter a source account number that has the necessary balance. If not, the system should display an error message that the source account n</w:t>
-      </w:r>
-      <w:r>
-        <w:rPr>
-          <w:rFonts w:ascii="Calibri" w:eastAsia="Calibri" w:hAnsi="Calibri" w:cs="Calibri"/>
-        </w:rPr>
-        <w:t>umber doesn’t have the necessary balance.</w:t>
+        <w:t>The client shall enter a source account number that has the necessary balance. If not, the system should display an error message that the source account number doesn’t have the necessary balance.</w:t>
       </w:r>
     </w:p>
     <w:p>
@@ -8891,13 +9014,7 @@
         <w:rPr>
           <w:rFonts w:ascii="Calibri" w:eastAsia="Calibri" w:hAnsi="Calibri" w:cs="Calibri"/>
         </w:rPr>
-        <w:t>Source account numbers can only consis</w:t>
-      </w:r>
-      <w:r>
-        <w:rPr>
-          <w:rFonts w:ascii="Calibri" w:eastAsia="Calibri" w:hAnsi="Calibri" w:cs="Calibri"/>
-        </w:rPr>
-        <w:t>t of numbers. If a client enters characters or special characters, the system should display an error message that source account number can’t include characters or special characters.</w:t>
+        <w:t>Source account numbers can only consist of numbers. If a client enters characters or special characters, the system should display an error message that source account number can’t include characters or special characters.</w:t>
       </w:r>
     </w:p>
     <w:p>
@@ -9016,13 +9133,7 @@
         <w:rPr>
           <w:rFonts w:ascii="Calibri" w:eastAsia="Calibri" w:hAnsi="Calibri" w:cs="Calibri"/>
         </w:rPr>
-        <w:t>The client shall enter a valid destina</w:t>
-      </w:r>
-      <w:r>
-        <w:rPr>
-          <w:rFonts w:ascii="Calibri" w:eastAsia="Calibri" w:hAnsi="Calibri" w:cs="Calibri"/>
-        </w:rPr>
-        <w:t>tion</w:t>
+        <w:t>The client shall enter a valid destination</w:t>
       </w:r>
       <w:r>
         <w:rPr>
@@ -9112,13 +9223,7 @@
         <w:rPr>
           <w:rFonts w:ascii="Calibri" w:eastAsia="Calibri" w:hAnsi="Calibri" w:cs="Calibri"/>
         </w:rPr>
-        <w:t>Destination account numbers can only consist of numbers. If a client enters characters or spe</w:t>
-      </w:r>
-      <w:r>
-        <w:rPr>
-          <w:rFonts w:ascii="Calibri" w:eastAsia="Calibri" w:hAnsi="Calibri" w:cs="Calibri"/>
-        </w:rPr>
-        <w:t>cial characters, the system should display an error message that destination account number can’t include characters or special characters.</w:t>
+        <w:t>Destination account numbers can only consist of numbers. If a client enters characters or special characters, the system should display an error message that destination account number can’t include characters or special characters.</w:t>
       </w:r>
     </w:p>
     <w:p>
@@ -9168,13 +9273,7 @@
         <w:rPr>
           <w:rFonts w:ascii="Calibri" w:eastAsia="Calibri" w:hAnsi="Calibri" w:cs="Calibri"/>
         </w:rPr>
-        <w:t>Client shall enter an amount that doesn’t exceed 2000</w:t>
-      </w:r>
-      <w:r>
-        <w:rPr>
-          <w:rFonts w:ascii="Calibri" w:eastAsia="Calibri" w:hAnsi="Calibri" w:cs="Calibri"/>
-        </w:rPr>
-        <w:t>0 pounds or what’s equivalent in other currencies. If it does, the system shall display an error message that amount exceeds the allowed limit of 20,000 EGP.</w:t>
+        <w:t>Client shall enter an amount that doesn’t exceed 20000 pounds or what’s equivalent in other currencies. If it does, the system shall display an error message that amount exceeds the allowed limit of 20,000 EGP.</w:t>
       </w:r>
     </w:p>
     <w:p>
@@ -9206,13 +9305,7 @@
         <w:rPr>
           <w:rFonts w:ascii="Calibri" w:eastAsia="Calibri" w:hAnsi="Calibri" w:cs="Calibri"/>
         </w:rPr>
-        <w:t>Client shall only enter float or integer numbers in the amount field. If a clie</w:t>
-      </w:r>
-      <w:r>
-        <w:rPr>
-          <w:rFonts w:ascii="Calibri" w:eastAsia="Calibri" w:hAnsi="Calibri" w:cs="Calibri"/>
-        </w:rPr>
-        <w:t>nt enters characters or special characters, the system should display an error message that the amount field Amount field can only contain positive numbers.</w:t>
+        <w:t>Client shall only enter float or integer numbers in the amount field. If a client enters characters or special characters, the system should display an error message that the amount field Amount field can only contain positive numbers.</w:t>
       </w:r>
     </w:p>
     <w:p>
@@ -9244,13 +9337,7 @@
         <w:rPr>
           <w:rFonts w:ascii="Calibri" w:eastAsia="Calibri" w:hAnsi="Calibri" w:cs="Calibri"/>
         </w:rPr>
-        <w:t>Amount can’t be blank. If it’s blank, the system should display an error message</w:t>
-      </w:r>
-      <w:r>
-        <w:rPr>
-          <w:rFonts w:ascii="Calibri" w:eastAsia="Calibri" w:hAnsi="Calibri" w:cs="Calibri"/>
-        </w:rPr>
-        <w:t xml:space="preserve"> that asks the client to fill out this field.</w:t>
+        <w:t>Amount can’t be blank. If it’s blank, the system should display an error message that asks the client to fill out this field.</w:t>
       </w:r>
     </w:p>
     <w:p>
@@ -9300,13 +9387,7 @@
         <w:rPr>
           <w:rFonts w:ascii="Calibri" w:eastAsia="Calibri" w:hAnsi="Calibri" w:cs="Calibri"/>
         </w:rPr>
-        <w:t>When the client presses the transfer button with valid data in all fields, the amount entered should be transferred from the source account number</w:t>
-      </w:r>
-      <w:r>
-        <w:rPr>
-          <w:rFonts w:ascii="Calibri" w:eastAsia="Calibri" w:hAnsi="Calibri" w:cs="Calibri"/>
-        </w:rPr>
-        <w:t xml:space="preserve"> to the destination account number according to the selected currency whether it’s Egyptian Pound or US Dollar.</w:t>
+        <w:t>When the client presses the transfer button with valid data in all fields, the amount entered should be transferred from the source account number to the destination account number according to the selected currency whether it’s Egyptian Pound or US Dollar.</w:t>
       </w:r>
     </w:p>
     <w:p>
@@ -9338,13 +9419,7 @@
         <w:rPr>
           <w:rFonts w:ascii="Calibri" w:eastAsia="Calibri" w:hAnsi="Calibri" w:cs="Calibri"/>
         </w:rPr>
-        <w:t>When the client presses the transfer button with valid data in all fields and the selected currency is US Dollar, the US Dolla</w:t>
-      </w:r>
-      <w:r>
-        <w:rPr>
-          <w:rFonts w:ascii="Calibri" w:eastAsia="Calibri" w:hAnsi="Calibri" w:cs="Calibri"/>
-        </w:rPr>
-        <w:t xml:space="preserve">r should have a default value. </w:t>
+        <w:t xml:space="preserve">When the client presses the transfer button with valid data in all fields and the selected currency is US Dollar, the US Dollar should have a default value. </w:t>
       </w:r>
     </w:p>
     <w:p>
@@ -9424,13 +9499,7 @@
         <w:rPr>
           <w:rFonts w:ascii="Calibri" w:eastAsia="Calibri" w:hAnsi="Calibri" w:cs="Calibri"/>
         </w:rPr>
-        <w:t>[BS – REQ – TM</w:t>
-      </w:r>
-      <w:r>
-        <w:rPr>
-          <w:rFonts w:ascii="Calibri" w:eastAsia="Calibri" w:hAnsi="Calibri" w:cs="Calibri"/>
-        </w:rPr>
-        <w:t>16]</w:t>
+        <w:t>[BS – REQ – TM16]</w:t>
       </w:r>
     </w:p>
     <w:p>
@@ -9478,19 +9547,21 @@
         <w:rPr>
           <w:rFonts w:ascii="Calibri" w:eastAsia="Calibri" w:hAnsi="Calibri" w:cs="Calibri"/>
         </w:rPr>
-        <w:t xml:space="preserve">The </w:t>
-      </w:r>
-      <w:r>
-        <w:rPr>
-          <w:rFonts w:ascii="Calibri" w:eastAsia="Calibri" w:hAnsi="Calibri" w:cs="Calibri"/>
-        </w:rPr>
-        <w:t>client should select a valid currency from a drop down list that contains Egyptian Pound and US Dollar as currency options. If the client presses the transfer button without selecting a valid currency , the system shall display a message that asks the clie</w:t>
-      </w:r>
-      <w:r>
-        <w:rPr>
-          <w:rFonts w:ascii="Calibri" w:eastAsia="Calibri" w:hAnsi="Calibri" w:cs="Calibri"/>
-        </w:rPr>
-        <w:t>nt to choose a valid currency.</w:t>
+        <w:t xml:space="preserve">The client should select a valid currency from a drop down list that contains Egyptian Pound and US Dollar as currency options. If the client presses the transfer button without selecting a valid </w:t>
+      </w:r>
+      <w:proofErr w:type="gramStart"/>
+      <w:r>
+        <w:rPr>
+          <w:rFonts w:ascii="Calibri" w:eastAsia="Calibri" w:hAnsi="Calibri" w:cs="Calibri"/>
+        </w:rPr>
+        <w:t>currency ,</w:t>
+      </w:r>
+      <w:proofErr w:type="gramEnd"/>
+      <w:r>
+        <w:rPr>
+          <w:rFonts w:ascii="Calibri" w:eastAsia="Calibri" w:hAnsi="Calibri" w:cs="Calibri"/>
+        </w:rPr>
+        <w:t xml:space="preserve"> the system shall display a message that asks the client to choose a valid currency.</w:t>
       </w:r>
     </w:p>
     <w:p>
@@ -9848,13 +9919,7 @@
         <w:rPr>
           <w:rFonts w:ascii="Calibri" w:eastAsia="Calibri" w:hAnsi="Calibri" w:cs="Calibri"/>
         </w:rPr>
-        <w:t>If the client attempts to view their transfers when they have made no previous transfers, the system should display an error messag</w:t>
-      </w:r>
-      <w:r>
-        <w:rPr>
-          <w:rFonts w:ascii="Calibri" w:eastAsia="Calibri" w:hAnsi="Calibri" w:cs="Calibri"/>
-        </w:rPr>
-        <w:t>e that no previous transfers were made.</w:t>
+        <w:t>If the client attempts to view their transfers when they have made no previous transfers, the system should display an error message that no previous transfers were made.</w:t>
       </w:r>
     </w:p>
     <w:p>
@@ -9956,13 +10021,7 @@
         <w:rPr>
           <w:rFonts w:ascii="Calibri" w:eastAsia="Calibri" w:hAnsi="Calibri" w:cs="Calibri"/>
         </w:rPr>
-        <w:t xml:space="preserve">[BS – </w:t>
-      </w:r>
-      <w:r>
-        <w:rPr>
-          <w:rFonts w:ascii="Calibri" w:eastAsia="Calibri" w:hAnsi="Calibri" w:cs="Calibri"/>
-        </w:rPr>
-        <w:t xml:space="preserve">REQ – TH5]: </w:t>
+        <w:t xml:space="preserve">[BS – REQ – TH5]: </w:t>
       </w:r>
     </w:p>
     <w:p>
@@ -10056,13 +10115,7 @@
         <w:rPr>
           <w:rFonts w:ascii="Calibri" w:eastAsia="Calibri" w:hAnsi="Calibri" w:cs="Calibri"/>
         </w:rPr>
-        <w:t>All transfers shall include the exact date of transfer uploaded fro</w:t>
-      </w:r>
-      <w:r>
-        <w:rPr>
-          <w:rFonts w:ascii="Calibri" w:eastAsia="Calibri" w:hAnsi="Calibri" w:cs="Calibri"/>
-        </w:rPr>
-        <w:t>m the database.</w:t>
+        <w:t>All transfers shall include the exact date of transfer uploaded from the database.</w:t>
       </w:r>
     </w:p>
     <w:p>
@@ -10446,13 +10499,7 @@
         <w:rPr>
           <w:rFonts w:ascii="Calibri" w:eastAsia="Calibri" w:hAnsi="Calibri" w:cs="Calibri"/>
         </w:rPr>
-        <w:t>An admin can’t add a client username with special characters in the username field. If they did, the system should display an error message that</w:t>
-      </w:r>
-      <w:r>
-        <w:rPr>
-          <w:rFonts w:ascii="Calibri" w:eastAsia="Calibri" w:hAnsi="Calibri" w:cs="Calibri"/>
-        </w:rPr>
-        <w:t xml:space="preserve"> the username can’t include special characters.</w:t>
+        <w:t>An admin can’t add a client username with special characters in the username field. If they did, the system should display an error message that the username can’t include special characters.</w:t>
       </w:r>
     </w:p>
     <w:p>
@@ -10545,13 +10592,7 @@
         <w:rPr>
           <w:rFonts w:ascii="Calibri" w:eastAsia="Calibri" w:hAnsi="Calibri" w:cs="Calibri"/>
         </w:rPr>
-        <w:t xml:space="preserve">An </w:t>
-      </w:r>
-      <w:r>
-        <w:rPr>
-          <w:rFonts w:ascii="Calibri" w:eastAsia="Calibri" w:hAnsi="Calibri" w:cs="Calibri"/>
-        </w:rPr>
-        <w:t>admin can’t add a client name with a blank value in the username field. If he did, the system should display an error message that asks the admin to fill out this field.</w:t>
+        <w:t>An admin can’t add a client name with a blank value in the username field. If he did, the system should display an error message that asks the admin to fill out this field.</w:t>
       </w:r>
     </w:p>
     <w:p>
@@ -10583,13 +10624,21 @@
         <w:rPr>
           <w:rFonts w:ascii="Calibri" w:eastAsia="Calibri" w:hAnsi="Calibri" w:cs="Calibri"/>
         </w:rPr>
-        <w:t>When an admin presses the add client button with valid data in all fi</w:t>
-      </w:r>
-      <w:r>
-        <w:rPr>
-          <w:rFonts w:ascii="Calibri" w:eastAsia="Calibri" w:hAnsi="Calibri" w:cs="Calibri"/>
-        </w:rPr>
-        <w:t>elds,the system shall pop a message box that client added successfully &amp; the username entered should be stored in the database as the username for the added client.</w:t>
+        <w:t xml:space="preserve">When an admin presses the add client button with valid data in all </w:t>
+      </w:r>
+      <w:proofErr w:type="spellStart"/>
+      <w:r>
+        <w:rPr>
+          <w:rFonts w:ascii="Calibri" w:eastAsia="Calibri" w:hAnsi="Calibri" w:cs="Calibri"/>
+        </w:rPr>
+        <w:t>fields,the</w:t>
+      </w:r>
+      <w:proofErr w:type="spellEnd"/>
+      <w:r>
+        <w:rPr>
+          <w:rFonts w:ascii="Calibri" w:eastAsia="Calibri" w:hAnsi="Calibri" w:cs="Calibri"/>
+        </w:rPr>
+        <w:t xml:space="preserve"> system shall pop a message box that client added successfully &amp; the username entered should be stored in the database as the username for the added client.</w:t>
       </w:r>
     </w:p>
     <w:p>
@@ -10639,13 +10688,7 @@
           <w:rFonts w:ascii="Calibri" w:eastAsia="Calibri" w:hAnsi="Calibri" w:cs="Calibri"/>
         </w:rPr>
         <w:lastRenderedPageBreak/>
-        <w:t>An admin shall enter the same pa</w:t>
-      </w:r>
-      <w:r>
-        <w:rPr>
-          <w:rFonts w:ascii="Calibri" w:eastAsia="Calibri" w:hAnsi="Calibri" w:cs="Calibri"/>
-        </w:rPr>
-        <w:t>ssword twice to register. If they enter a different second password, the system should display an error message that passwords don’t match.</w:t>
+        <w:t>An admin shall enter the same password twice to register. If they enter a different second password, the system should display an error message that passwords don’t match.</w:t>
       </w:r>
     </w:p>
     <w:p>
@@ -10677,13 +10720,7 @@
         <w:rPr>
           <w:rFonts w:ascii="Calibri" w:eastAsia="Calibri" w:hAnsi="Calibri" w:cs="Calibri"/>
         </w:rPr>
-        <w:t>Passwords can’t be blank. If it’s blank, the system should display an error message that asks the a</w:t>
-      </w:r>
-      <w:r>
-        <w:rPr>
-          <w:rFonts w:ascii="Calibri" w:eastAsia="Calibri" w:hAnsi="Calibri" w:cs="Calibri"/>
-        </w:rPr>
-        <w:t>dmin to fill out this field.</w:t>
+        <w:t>Passwords can’t be blank. If it’s blank, the system should display an error message that asks the admin to fill out this field.</w:t>
       </w:r>
     </w:p>
     <w:p>
@@ -10774,35 +10811,23 @@
         <w:rPr>
           <w:rFonts w:ascii="Calibri" w:eastAsia="Calibri" w:hAnsi="Calibri" w:cs="Calibri"/>
         </w:rPr>
-        <w:t>An admin</w:t>
-      </w:r>
-      <w:r>
-        <w:rPr>
-          <w:rFonts w:ascii="Calibri" w:eastAsia="Calibri" w:hAnsi="Calibri" w:cs="Calibri"/>
-        </w:rPr>
-        <w:t xml:space="preserve"> shall enter an account number that consists only of numbers to add client. If an admin enters characters or special characters, the system should display an error message that the account number can’t include characters or special characters.</w:t>
-      </w:r>
-    </w:p>
-    <w:p>
-      <w:pPr>
-        <w:spacing w:before="120" w:after="120"/>
-        <w:ind w:hanging="2"/>
-        <w:jc w:val="both"/>
-        <w:rPr>
-          <w:rFonts w:ascii="Calibri" w:eastAsia="Calibri" w:hAnsi="Calibri" w:cs="Calibri"/>
-        </w:rPr>
-      </w:pPr>
-      <w:r>
-        <w:rPr>
-          <w:rFonts w:ascii="Calibri" w:eastAsia="Calibri" w:hAnsi="Calibri" w:cs="Calibri"/>
-        </w:rPr>
-        <w:t xml:space="preserve">[BS – REQ – </w:t>
-      </w:r>
-      <w:r>
-        <w:rPr>
-          <w:rFonts w:ascii="Calibri" w:eastAsia="Calibri" w:hAnsi="Calibri" w:cs="Calibri"/>
-        </w:rPr>
-        <w:t>AC9]</w:t>
+        <w:t>An admin shall enter an account number that consists only of numbers to add client. If an admin enters characters or special characters, the system should display an error message that the account number can’t include characters or special characters.</w:t>
+      </w:r>
+    </w:p>
+    <w:p>
+      <w:pPr>
+        <w:spacing w:before="120" w:after="120"/>
+        <w:ind w:hanging="2"/>
+        <w:jc w:val="both"/>
+        <w:rPr>
+          <w:rFonts w:ascii="Calibri" w:eastAsia="Calibri" w:hAnsi="Calibri" w:cs="Calibri"/>
+        </w:rPr>
+      </w:pPr>
+      <w:r>
+        <w:rPr>
+          <w:rFonts w:ascii="Calibri" w:eastAsia="Calibri" w:hAnsi="Calibri" w:cs="Calibri"/>
+        </w:rPr>
+        <w:t>[BS – REQ – AC9]</w:t>
       </w:r>
     </w:p>
     <w:p>
@@ -10909,13 +10934,7 @@
         <w:rPr>
           <w:rFonts w:ascii="Calibri" w:eastAsia="Calibri" w:hAnsi="Calibri" w:cs="Calibri"/>
         </w:rPr>
-        <w:t>Email can’t be blank. If it’s blank, the system should</w:t>
-      </w:r>
-      <w:r>
-        <w:rPr>
-          <w:rFonts w:ascii="Calibri" w:eastAsia="Calibri" w:hAnsi="Calibri" w:cs="Calibri"/>
-        </w:rPr>
-        <w:t xml:space="preserve"> display an error message that asks the admin to fill out this field.</w:t>
+        <w:t>Email can’t be blank. If it’s blank, the system should display an error message that asks the admin to fill out this field.</w:t>
       </w:r>
     </w:p>
     <w:p>
@@ -10975,13 +10994,7 @@
         <w:rPr>
           <w:rFonts w:ascii="Calibri" w:eastAsia="Calibri" w:hAnsi="Calibri" w:cs="Calibri"/>
         </w:rPr>
-        <w:t>An admin shall enter a phone number that consists only of numbers to add client. If not, the system should display an er</w:t>
-      </w:r>
-      <w:r>
-        <w:rPr>
-          <w:rFonts w:ascii="Calibri" w:eastAsia="Calibri" w:hAnsi="Calibri" w:cs="Calibri"/>
-        </w:rPr>
-        <w:t>ror message that phone can only have numbers.</w:t>
+        <w:t>An admin shall enter a phone number that consists only of numbers to add client. If not, the system should display an error message that phone can only have numbers.</w:t>
       </w:r>
     </w:p>
     <w:p>
@@ -11098,14 +11111,7 @@
           <w:rFonts w:ascii="Calibri" w:eastAsia="Calibri" w:hAnsi="Calibri" w:cs="Calibri"/>
           <w:color w:val="000000"/>
         </w:rPr>
-        <w:t>An admin can edit all client d</w:t>
-      </w:r>
-      <w:r>
-        <w:rPr>
-          <w:rFonts w:ascii="Calibri" w:eastAsia="Calibri" w:hAnsi="Calibri" w:cs="Calibri"/>
-          <w:color w:val="000000"/>
-        </w:rPr>
-        <w:t>ata using the current client username including client username, password, confirmed password, account number, email and phone number.</w:t>
+        <w:t>An admin can edit all client data using the current client username including client username, password, confirmed password, account number, email and phone number.</w:t>
       </w:r>
     </w:p>
     <w:p>
@@ -11313,14 +11319,7 @@
           <w:rFonts w:ascii="Calibri" w:eastAsia="Calibri" w:hAnsi="Calibri" w:cs="Calibri"/>
           <w:color w:val="000000"/>
         </w:rPr>
-        <w:t xml:space="preserve"> Admin edits the</w:t>
-      </w:r>
-      <w:r>
-        <w:rPr>
-          <w:rFonts w:ascii="Calibri" w:eastAsia="Calibri" w:hAnsi="Calibri" w:cs="Calibri"/>
-          <w:color w:val="000000"/>
-        </w:rPr>
-        <w:t xml:space="preserve"> fields they want to edit.</w:t>
+        <w:t xml:space="preserve"> Admin edits the fields they want to edit.</w:t>
       </w:r>
     </w:p>
     <w:p>
@@ -11521,13 +11520,7 @@
         <w:rPr>
           <w:rFonts w:ascii="Calibri" w:eastAsia="Calibri" w:hAnsi="Calibri" w:cs="Calibri"/>
         </w:rPr>
-        <w:t>An admin shall enter a valid client username that exists on the sy</w:t>
-      </w:r>
-      <w:r>
-        <w:rPr>
-          <w:rFonts w:ascii="Calibri" w:eastAsia="Calibri" w:hAnsi="Calibri" w:cs="Calibri"/>
-        </w:rPr>
-        <w:t>stem. If not, the system should display an error message that this client username doesn’t exist on the system, then the admin gets redirected to the admin dashboard.</w:t>
+        <w:t>An admin shall enter a valid client username that exists on the system. If not, the system should display an error message that this client username doesn’t exist on the system, then the admin gets redirected to the admin dashboard.</w:t>
       </w:r>
     </w:p>
     <w:p>
@@ -11559,13 +11552,7 @@
         <w:rPr>
           <w:rFonts w:ascii="Calibri" w:eastAsia="Calibri" w:hAnsi="Calibri" w:cs="Calibri"/>
         </w:rPr>
-        <w:t>Current client username can’t be blank. If it’s blank, the system shoul</w:t>
-      </w:r>
-      <w:r>
-        <w:rPr>
-          <w:rFonts w:ascii="Calibri" w:eastAsia="Calibri" w:hAnsi="Calibri" w:cs="Calibri"/>
-        </w:rPr>
-        <w:t>d display an error message that asks the admin to fill out this field.</w:t>
+        <w:t>Current client username can’t be blank. If it’s blank, the system should display an error message that asks the admin to fill out this field.</w:t>
       </w:r>
     </w:p>
     <w:p>
@@ -11647,8 +11634,16 @@
         <w:rPr>
           <w:rFonts w:ascii="Calibri" w:eastAsia="Calibri" w:hAnsi="Calibri" w:cs="Calibri"/>
         </w:rPr>
-        <w:t>An admin shall enter a unique new client username. If not, the system should display an error message that this username is already taken..</w:t>
-      </w:r>
+        <w:t>An admin shall enter a unique new client username. If not, the system should display an error message that this username is already taken</w:t>
+      </w:r>
+      <w:proofErr w:type="gramStart"/>
+      <w:r>
+        <w:rPr>
+          <w:rFonts w:ascii="Calibri" w:eastAsia="Calibri" w:hAnsi="Calibri" w:cs="Calibri"/>
+        </w:rPr>
+        <w:t>..</w:t>
+      </w:r>
+      <w:proofErr w:type="gramEnd"/>
     </w:p>
     <w:p>
       <w:pPr>
@@ -11680,13 +11675,7 @@
           <w:rFonts w:ascii="Calibri" w:eastAsia="Calibri" w:hAnsi="Calibri" w:cs="Calibri"/>
         </w:rPr>
         <w:lastRenderedPageBreak/>
-        <w:t>An admin shall enter a n</w:t>
-      </w:r>
-      <w:r>
-        <w:rPr>
-          <w:rFonts w:ascii="Calibri" w:eastAsia="Calibri" w:hAnsi="Calibri" w:cs="Calibri"/>
-        </w:rPr>
-        <w:t xml:space="preserve">ew client username with no special characters. If they do, the system should display an error message that username can’t include special characters. </w:t>
+        <w:t xml:space="preserve">An admin shall enter a new client username with no special characters. If they do, the system should display an error message that username can’t include special characters. </w:t>
       </w:r>
     </w:p>
     <w:p>
@@ -11718,13 +11707,7 @@
         <w:rPr>
           <w:rFonts w:ascii="Calibri" w:eastAsia="Calibri" w:hAnsi="Calibri" w:cs="Calibri"/>
         </w:rPr>
-        <w:t>New client username can’t be blank. If it’s blank, the system should display an error m</w:t>
-      </w:r>
-      <w:r>
-        <w:rPr>
-          <w:rFonts w:ascii="Calibri" w:eastAsia="Calibri" w:hAnsi="Calibri" w:cs="Calibri"/>
-        </w:rPr>
-        <w:t>essage that asks the admin to fill out this field.</w:t>
+        <w:t>New client username can’t be blank. If it’s blank, the system should display an error message that asks the admin to fill out this field.</w:t>
       </w:r>
     </w:p>
     <w:p>
@@ -11756,13 +11739,35 @@
         <w:rPr>
           <w:rFonts w:ascii="Calibri" w:eastAsia="Calibri" w:hAnsi="Calibri" w:cs="Calibri"/>
         </w:rPr>
-        <w:t xml:space="preserve">When the admin presses the edit client button with valid data in all fields, the system pops a messagebox that client is edited successfully, the username entered should be updated in the </w:t>
-      </w:r>
-      <w:r>
-        <w:rPr>
-          <w:rFonts w:ascii="Calibri" w:eastAsia="Calibri" w:hAnsi="Calibri" w:cs="Calibri"/>
-        </w:rPr>
-        <w:t>database as the username for the edited client, then the admin gets redirected to the admin dashboard.</w:t>
+        <w:t xml:space="preserve">When the admin presses the edit client button with valid data in all fields, the system pops a </w:t>
+      </w:r>
+      <w:proofErr w:type="spellStart"/>
+      <w:r>
+        <w:rPr>
+          <w:rFonts w:ascii="Calibri" w:eastAsia="Calibri" w:hAnsi="Calibri" w:cs="Calibri"/>
+        </w:rPr>
+        <w:t>messagebox</w:t>
+      </w:r>
+      <w:proofErr w:type="spellEnd"/>
+      <w:r>
+        <w:rPr>
+          <w:rFonts w:ascii="Calibri" w:eastAsia="Calibri" w:hAnsi="Calibri" w:cs="Calibri"/>
+        </w:rPr>
+        <w:t xml:space="preserve"> that client is edited successfully, the username entered should be updated in the database as the username for the edited client, </w:t>
+      </w:r>
+      <w:proofErr w:type="gramStart"/>
+      <w:r>
+        <w:rPr>
+          <w:rFonts w:ascii="Calibri" w:eastAsia="Calibri" w:hAnsi="Calibri" w:cs="Calibri"/>
+        </w:rPr>
+        <w:t>then</w:t>
+      </w:r>
+      <w:proofErr w:type="gramEnd"/>
+      <w:r>
+        <w:rPr>
+          <w:rFonts w:ascii="Calibri" w:eastAsia="Calibri" w:hAnsi="Calibri" w:cs="Calibri"/>
+        </w:rPr>
+        <w:t xml:space="preserve"> the admin gets redirected to the admin dashboard.</w:t>
       </w:r>
     </w:p>
     <w:p>
@@ -11812,13 +11817,7 @@
         <w:rPr>
           <w:rFonts w:ascii="Calibri" w:eastAsia="Calibri" w:hAnsi="Calibri" w:cs="Calibri"/>
         </w:rPr>
-        <w:t xml:space="preserve">An admin shall enter the same password twice while editing a client’s password. If an admin </w:t>
-      </w:r>
-      <w:r>
-        <w:rPr>
-          <w:rFonts w:ascii="Calibri" w:eastAsia="Calibri" w:hAnsi="Calibri" w:cs="Calibri"/>
-        </w:rPr>
-        <w:t>enters a different second password, the system should display an error message that passwords don’t match.</w:t>
+        <w:t>An admin shall enter the same password twice while editing a client’s password. If an admin enters a different second password, the system should display an error message that passwords don’t match.</w:t>
       </w:r>
     </w:p>
     <w:p>
@@ -11866,13 +11865,7 @@
         <w:rPr>
           <w:rFonts w:ascii="Calibri" w:eastAsia="Calibri" w:hAnsi="Calibri" w:cs="Calibri"/>
         </w:rPr>
-        <w:t>[B</w:t>
-      </w:r>
-      <w:r>
-        <w:rPr>
-          <w:rFonts w:ascii="Calibri" w:eastAsia="Calibri" w:hAnsi="Calibri" w:cs="Calibri"/>
-        </w:rPr>
-        <w:t>S – REQ – EC11]</w:t>
+        <w:t>[BS – REQ – EC11]</w:t>
       </w:r>
     </w:p>
     <w:p>
@@ -11920,13 +11913,35 @@
         <w:rPr>
           <w:rFonts w:ascii="Calibri" w:eastAsia="Calibri" w:hAnsi="Calibri" w:cs="Calibri"/>
         </w:rPr>
-        <w:t>When an admin presses the edit client button with valid data in all fields, , the syste</w:t>
-      </w:r>
-      <w:r>
-        <w:rPr>
-          <w:rFonts w:ascii="Calibri" w:eastAsia="Calibri" w:hAnsi="Calibri" w:cs="Calibri"/>
-        </w:rPr>
-        <w:t>m pops a messagebox that client is edited successfully, the password entered should be updated in the database as the password for the edited client, then the admin gets redirected to the admin dashboard.</w:t>
+        <w:t>When an admin presses the edit client button with valid data in all fields</w:t>
+      </w:r>
+      <w:proofErr w:type="gramStart"/>
+      <w:r>
+        <w:rPr>
+          <w:rFonts w:ascii="Calibri" w:eastAsia="Calibri" w:hAnsi="Calibri" w:cs="Calibri"/>
+        </w:rPr>
+        <w:t>, ,</w:t>
+      </w:r>
+      <w:proofErr w:type="gramEnd"/>
+      <w:r>
+        <w:rPr>
+          <w:rFonts w:ascii="Calibri" w:eastAsia="Calibri" w:hAnsi="Calibri" w:cs="Calibri"/>
+        </w:rPr>
+        <w:t xml:space="preserve"> the system pops a </w:t>
+      </w:r>
+      <w:proofErr w:type="spellStart"/>
+      <w:r>
+        <w:rPr>
+          <w:rFonts w:ascii="Calibri" w:eastAsia="Calibri" w:hAnsi="Calibri" w:cs="Calibri"/>
+        </w:rPr>
+        <w:t>messagebox</w:t>
+      </w:r>
+      <w:proofErr w:type="spellEnd"/>
+      <w:r>
+        <w:rPr>
+          <w:rFonts w:ascii="Calibri" w:eastAsia="Calibri" w:hAnsi="Calibri" w:cs="Calibri"/>
+        </w:rPr>
+        <w:t xml:space="preserve"> that client is edited successfully, the password entered should be updated in the database as the password for the edited client, then the admin gets redirected to the admin dashboard.</w:t>
       </w:r>
     </w:p>
     <w:p>
@@ -11960,35 +11975,23 @@
         <w:rPr>
           <w:rFonts w:ascii="Calibri" w:eastAsia="Calibri" w:hAnsi="Calibri" w:cs="Calibri"/>
         </w:rPr>
-        <w:t>[B</w:t>
-      </w:r>
-      <w:r>
-        <w:rPr>
-          <w:rFonts w:ascii="Calibri" w:eastAsia="Calibri" w:hAnsi="Calibri" w:cs="Calibri"/>
-        </w:rPr>
-        <w:t>S – REQ – EC13]:</w:t>
-      </w:r>
-    </w:p>
-    <w:p>
-      <w:pPr>
-        <w:spacing w:before="120" w:after="120"/>
-        <w:ind w:hanging="2"/>
-        <w:jc w:val="both"/>
-        <w:rPr>
-          <w:rFonts w:ascii="Calibri" w:eastAsia="Calibri" w:hAnsi="Calibri" w:cs="Calibri"/>
-        </w:rPr>
-      </w:pPr>
-      <w:r>
-        <w:rPr>
-          <w:rFonts w:ascii="Calibri" w:eastAsia="Calibri" w:hAnsi="Calibri" w:cs="Calibri"/>
-        </w:rPr>
-        <w:t>An admin shall enter an account number that consists only of numbers while editing a client’s account number. If an admin enters characters or special characters, the system should display an error message that the account number can’t include characters o</w:t>
-      </w:r>
-      <w:r>
-        <w:rPr>
-          <w:rFonts w:ascii="Calibri" w:eastAsia="Calibri" w:hAnsi="Calibri" w:cs="Calibri"/>
-        </w:rPr>
-        <w:t>r special characters.</w:t>
+        <w:t>[BS – REQ – EC13]:</w:t>
+      </w:r>
+    </w:p>
+    <w:p>
+      <w:pPr>
+        <w:spacing w:before="120" w:after="120"/>
+        <w:ind w:hanging="2"/>
+        <w:jc w:val="both"/>
+        <w:rPr>
+          <w:rFonts w:ascii="Calibri" w:eastAsia="Calibri" w:hAnsi="Calibri" w:cs="Calibri"/>
+        </w:rPr>
+      </w:pPr>
+      <w:r>
+        <w:rPr>
+          <w:rFonts w:ascii="Calibri" w:eastAsia="Calibri" w:hAnsi="Calibri" w:cs="Calibri"/>
+        </w:rPr>
+        <w:t>An admin shall enter an account number that consists only of numbers while editing a client’s account number. If an admin enters characters or special characters, the system should display an error message that the account number can’t include characters or special characters.</w:t>
       </w:r>
     </w:p>
     <w:p>
@@ -12053,13 +12056,35 @@
           <w:rFonts w:ascii="Calibri" w:eastAsia="Calibri" w:hAnsi="Calibri" w:cs="Calibri"/>
         </w:rPr>
         <w:lastRenderedPageBreak/>
-        <w:t xml:space="preserve">When an admin presses the edit client button with valid data in </w:t>
-      </w:r>
-      <w:r>
-        <w:rPr>
-          <w:rFonts w:ascii="Calibri" w:eastAsia="Calibri" w:hAnsi="Calibri" w:cs="Calibri"/>
-        </w:rPr>
-        <w:t>all fields, the system pops a messagebox that client is edited successfully, the account number entered should be updated in the database as the account number for the edited client, then the admin gets redirected to the admin dashboard.</w:t>
+        <w:t xml:space="preserve">When an admin presses the edit client button with valid data in all fields, the system pops a </w:t>
+      </w:r>
+      <w:proofErr w:type="spellStart"/>
+      <w:r>
+        <w:rPr>
+          <w:rFonts w:ascii="Calibri" w:eastAsia="Calibri" w:hAnsi="Calibri" w:cs="Calibri"/>
+        </w:rPr>
+        <w:t>messagebox</w:t>
+      </w:r>
+      <w:proofErr w:type="spellEnd"/>
+      <w:r>
+        <w:rPr>
+          <w:rFonts w:ascii="Calibri" w:eastAsia="Calibri" w:hAnsi="Calibri" w:cs="Calibri"/>
+        </w:rPr>
+        <w:t xml:space="preserve"> that client is edited successfully, the account number entered should be updated in the database as the account number for the edited client, </w:t>
+      </w:r>
+      <w:proofErr w:type="gramStart"/>
+      <w:r>
+        <w:rPr>
+          <w:rFonts w:ascii="Calibri" w:eastAsia="Calibri" w:hAnsi="Calibri" w:cs="Calibri"/>
+        </w:rPr>
+        <w:t>then</w:t>
+      </w:r>
+      <w:proofErr w:type="gramEnd"/>
+      <w:r>
+        <w:rPr>
+          <w:rFonts w:ascii="Calibri" w:eastAsia="Calibri" w:hAnsi="Calibri" w:cs="Calibri"/>
+        </w:rPr>
+        <w:t xml:space="preserve"> the admin gets redirected to the admin dashboard.</w:t>
       </w:r>
     </w:p>
     <w:p>
@@ -12109,13 +12134,21 @@
         <w:rPr>
           <w:rFonts w:ascii="Calibri" w:eastAsia="Calibri" w:hAnsi="Calibri" w:cs="Calibri"/>
         </w:rPr>
-        <w:t>An admin shall enter a valid email while editing a client’s emai based on the pattern [example@example.com]l. If not, the system should display an error message that the email format must be valid</w:t>
-      </w:r>
-      <w:r>
-        <w:rPr>
-          <w:rFonts w:ascii="Calibri" w:eastAsia="Calibri" w:hAnsi="Calibri" w:cs="Calibri"/>
-        </w:rPr>
-        <w:t>.</w:t>
+        <w:t xml:space="preserve">An admin shall enter a valid email while editing a client’s </w:t>
+      </w:r>
+      <w:proofErr w:type="spellStart"/>
+      <w:r>
+        <w:rPr>
+          <w:rFonts w:ascii="Calibri" w:eastAsia="Calibri" w:hAnsi="Calibri" w:cs="Calibri"/>
+        </w:rPr>
+        <w:t>emai</w:t>
+      </w:r>
+      <w:proofErr w:type="spellEnd"/>
+      <w:r>
+        <w:rPr>
+          <w:rFonts w:ascii="Calibri" w:eastAsia="Calibri" w:hAnsi="Calibri" w:cs="Calibri"/>
+        </w:rPr>
+        <w:t xml:space="preserve"> based on the pattern [example@example.com]l. If not, the system should display an error message that the email format must be valid.</w:t>
       </w:r>
     </w:p>
     <w:p>
@@ -12179,13 +12212,35 @@
         <w:rPr>
           <w:rFonts w:ascii="Calibri" w:eastAsia="Calibri" w:hAnsi="Calibri" w:cs="Calibri"/>
         </w:rPr>
-        <w:t xml:space="preserve">When an admin presses the edit client button with valid data in all fields, the system pops </w:t>
-      </w:r>
-      <w:r>
-        <w:rPr>
-          <w:rFonts w:ascii="Calibri" w:eastAsia="Calibri" w:hAnsi="Calibri" w:cs="Calibri"/>
-        </w:rPr>
-        <w:t>a messagebox that client is edited successfully, the email entered should be updated in the database as the email for the edited client, then the admin gets redirected to the admin dashboard.</w:t>
+        <w:t xml:space="preserve">When an admin presses the edit client button with valid data in all fields, the system pops a </w:t>
+      </w:r>
+      <w:proofErr w:type="spellStart"/>
+      <w:r>
+        <w:rPr>
+          <w:rFonts w:ascii="Calibri" w:eastAsia="Calibri" w:hAnsi="Calibri" w:cs="Calibri"/>
+        </w:rPr>
+        <w:t>messagebox</w:t>
+      </w:r>
+      <w:proofErr w:type="spellEnd"/>
+      <w:r>
+        <w:rPr>
+          <w:rFonts w:ascii="Calibri" w:eastAsia="Calibri" w:hAnsi="Calibri" w:cs="Calibri"/>
+        </w:rPr>
+        <w:t xml:space="preserve"> that client is edited successfully, the email entered should be updated in the database as the email for the edited client, </w:t>
+      </w:r>
+      <w:proofErr w:type="gramStart"/>
+      <w:r>
+        <w:rPr>
+          <w:rFonts w:ascii="Calibri" w:eastAsia="Calibri" w:hAnsi="Calibri" w:cs="Calibri"/>
+        </w:rPr>
+        <w:t>then</w:t>
+      </w:r>
+      <w:proofErr w:type="gramEnd"/>
+      <w:r>
+        <w:rPr>
+          <w:rFonts w:ascii="Calibri" w:eastAsia="Calibri" w:hAnsi="Calibri" w:cs="Calibri"/>
+        </w:rPr>
+        <w:t xml:space="preserve"> the admin gets redirected to the admin dashboard.</w:t>
       </w:r>
     </w:p>
     <w:p>
@@ -12219,13 +12274,7 @@
         <w:rPr>
           <w:rFonts w:ascii="Calibri" w:eastAsia="Calibri" w:hAnsi="Calibri" w:cs="Calibri"/>
         </w:rPr>
-        <w:t>[BS – REQ – EC19]</w:t>
-      </w:r>
-      <w:r>
-        <w:rPr>
-          <w:rFonts w:ascii="Calibri" w:eastAsia="Calibri" w:hAnsi="Calibri" w:cs="Calibri"/>
-        </w:rPr>
-        <w:t xml:space="preserve"> </w:t>
+        <w:t xml:space="preserve">[BS – REQ – EC19] </w:t>
       </w:r>
     </w:p>
     <w:p>
@@ -12269,17 +12318,19 @@
           <w:rFonts w:ascii="Calibri" w:eastAsia="Calibri" w:hAnsi="Calibri" w:cs="Calibri"/>
         </w:rPr>
       </w:pPr>
-      <w:r>
-        <w:rPr>
-          <w:rFonts w:ascii="Calibri" w:eastAsia="Calibri" w:hAnsi="Calibri" w:cs="Calibri"/>
-        </w:rPr>
-        <w:t>phone number can’t be blank. If it’s blank, t</w:t>
-      </w:r>
-      <w:r>
-        <w:rPr>
-          <w:rFonts w:ascii="Calibri" w:eastAsia="Calibri" w:hAnsi="Calibri" w:cs="Calibri"/>
-        </w:rPr>
-        <w:t>he system should display an error message that asks the admin to fill out this field.</w:t>
+      <w:proofErr w:type="gramStart"/>
+      <w:r>
+        <w:rPr>
+          <w:rFonts w:ascii="Calibri" w:eastAsia="Calibri" w:hAnsi="Calibri" w:cs="Calibri"/>
+        </w:rPr>
+        <w:t>phone</w:t>
+      </w:r>
+      <w:proofErr w:type="gramEnd"/>
+      <w:r>
+        <w:rPr>
+          <w:rFonts w:ascii="Calibri" w:eastAsia="Calibri" w:hAnsi="Calibri" w:cs="Calibri"/>
+        </w:rPr>
+        <w:t xml:space="preserve"> number can’t be blank. If it’s blank, the system should display an error message that asks the admin to fill out this field.</w:t>
       </w:r>
     </w:p>
     <w:p>
@@ -12311,13 +12362,35 @@
         <w:rPr>
           <w:rFonts w:ascii="Calibri" w:eastAsia="Calibri" w:hAnsi="Calibri" w:cs="Calibri"/>
         </w:rPr>
-        <w:t>When an admin presses the edit client button with valid data in all fields, the system pops a messagebox that client is edited successfully,  the phone</w:t>
-      </w:r>
-      <w:r>
-        <w:rPr>
-          <w:rFonts w:ascii="Calibri" w:eastAsia="Calibri" w:hAnsi="Calibri" w:cs="Calibri"/>
-        </w:rPr>
-        <w:t xml:space="preserve"> number entered should be updated in the database as the phone number for the edited client, then the admin gets redirected to the admin dashboard.</w:t>
+        <w:t xml:space="preserve">When an admin presses the edit client button with valid data in all fields, the system pops a </w:t>
+      </w:r>
+      <w:proofErr w:type="spellStart"/>
+      <w:r>
+        <w:rPr>
+          <w:rFonts w:ascii="Calibri" w:eastAsia="Calibri" w:hAnsi="Calibri" w:cs="Calibri"/>
+        </w:rPr>
+        <w:t>messagebox</w:t>
+      </w:r>
+      <w:proofErr w:type="spellEnd"/>
+      <w:r>
+        <w:rPr>
+          <w:rFonts w:ascii="Calibri" w:eastAsia="Calibri" w:hAnsi="Calibri" w:cs="Calibri"/>
+        </w:rPr>
+        <w:t xml:space="preserve"> that client is edited successfully</w:t>
+      </w:r>
+      <w:proofErr w:type="gramStart"/>
+      <w:r>
+        <w:rPr>
+          <w:rFonts w:ascii="Calibri" w:eastAsia="Calibri" w:hAnsi="Calibri" w:cs="Calibri"/>
+        </w:rPr>
+        <w:t>,  the</w:t>
+      </w:r>
+      <w:proofErr w:type="gramEnd"/>
+      <w:r>
+        <w:rPr>
+          <w:rFonts w:ascii="Calibri" w:eastAsia="Calibri" w:hAnsi="Calibri" w:cs="Calibri"/>
+        </w:rPr>
+        <w:t xml:space="preserve"> phone number entered should be updated in the database as the phone number for the edited client, then the admin gets redirected to the admin dashboard.</w:t>
       </w:r>
     </w:p>
     <w:p>
@@ -12428,15 +12501,7 @@
           <w:color w:val="000000"/>
         </w:rPr>
         <w:tab/>
-        <w:t>Stimul</w:t>
-      </w:r>
-      <w:r>
-        <w:rPr>
-          <w:rFonts w:ascii="Calibri" w:eastAsia="Calibri" w:hAnsi="Calibri" w:cs="Calibri"/>
-          <w:b/>
-          <w:color w:val="000000"/>
-        </w:rPr>
-        <w:t>us/Response Sequences</w:t>
+        <w:t>Stimulus/Response Sequences</w:t>
       </w:r>
     </w:p>
     <w:p>
@@ -12745,13 +12810,7 @@
         <w:rPr>
           <w:rFonts w:ascii="Calibri" w:eastAsia="Calibri" w:hAnsi="Calibri" w:cs="Calibri"/>
         </w:rPr>
-        <w:t>An admin shall enter a valid client username that exists on the sy</w:t>
-      </w:r>
-      <w:r>
-        <w:rPr>
-          <w:rFonts w:ascii="Calibri" w:eastAsia="Calibri" w:hAnsi="Calibri" w:cs="Calibri"/>
-        </w:rPr>
-        <w:t>stem. If not, the system should display an error message that this client username doesn’t exist on the system and redirect the admin to the admin dashboard.</w:t>
+        <w:t>An admin shall enter a valid client username that exists on the system. If not, the system should display an error message that this client username doesn’t exist on the system and redirect the admin to the admin dashboard.</w:t>
       </w:r>
     </w:p>
     <w:p>
@@ -12783,13 +12842,7 @@
         <w:rPr>
           <w:rFonts w:ascii="Calibri" w:eastAsia="Calibri" w:hAnsi="Calibri" w:cs="Calibri"/>
         </w:rPr>
-        <w:t>Current client username can’t be blank. If it’s blank, the system should display</w:t>
-      </w:r>
-      <w:r>
-        <w:rPr>
-          <w:rFonts w:ascii="Calibri" w:eastAsia="Calibri" w:hAnsi="Calibri" w:cs="Calibri"/>
-        </w:rPr>
-        <w:t xml:space="preserve"> an error message that asks the admin to fill out this field.</w:t>
+        <w:t>Current client username can’t be blank. If it’s blank, the system should display an error message that asks the admin to fill out this field.</w:t>
       </w:r>
     </w:p>
     <w:p>
@@ -12821,13 +12874,7 @@
         <w:rPr>
           <w:rFonts w:ascii="Calibri" w:eastAsia="Calibri" w:hAnsi="Calibri" w:cs="Calibri"/>
         </w:rPr>
-        <w:t>When an admin presses the delete client button with valid data in all fields, the client with the entered client username should be deleted from the database. The system should</w:t>
-      </w:r>
-      <w:r>
-        <w:rPr>
-          <w:rFonts w:ascii="Calibri" w:eastAsia="Calibri" w:hAnsi="Calibri" w:cs="Calibri"/>
-        </w:rPr>
-        <w:t xml:space="preserve"> display a message that says “client deleted successfully” and redirect the admin to the admin dashboard.</w:t>
+        <w:t>When an admin presses the delete client button with valid data in all fields, the client with the entered client username should be deleted from the database. The system should display a message that says “client deleted successfully” and redirect the admin to the admin dashboard.</w:t>
       </w:r>
     </w:p>
     <w:p>
@@ -13035,14 +13082,7 @@
           <w:rFonts w:ascii="Calibri" w:eastAsia="Calibri" w:hAnsi="Calibri" w:cs="Calibri"/>
           <w:color w:val="000000"/>
         </w:rPr>
-        <w:t>: System provides a form for the admin to enter the username of the client they</w:t>
-      </w:r>
-      <w:r>
-        <w:rPr>
-          <w:rFonts w:ascii="Calibri" w:eastAsia="Calibri" w:hAnsi="Calibri" w:cs="Calibri"/>
-          <w:color w:val="000000"/>
-        </w:rPr>
-        <w:t xml:space="preserve"> want to add an account for, the new account number and account type.</w:t>
+        <w:t>: System provides a form for the admin to enter the username of the client they want to add an account for, the new account number and account type.</w:t>
       </w:r>
     </w:p>
     <w:p>
@@ -13315,13 +13355,7 @@
         <w:rPr>
           <w:rFonts w:ascii="Calibri" w:eastAsia="Calibri" w:hAnsi="Calibri" w:cs="Calibri"/>
         </w:rPr>
-        <w:t>An admin shall enter a valid client username that exists on the sy</w:t>
-      </w:r>
-      <w:r>
-        <w:rPr>
-          <w:rFonts w:ascii="Calibri" w:eastAsia="Calibri" w:hAnsi="Calibri" w:cs="Calibri"/>
-        </w:rPr>
-        <w:t>stem. If not, the system should display an error message that this client username doesn’t exist on the system and redirect the admin to the admin dashboard.</w:t>
+        <w:t>An admin shall enter a valid client username that exists on the system. If not, the system should display an error message that this client username doesn’t exist on the system and redirect the admin to the admin dashboard.</w:t>
       </w:r>
     </w:p>
     <w:p>
@@ -13351,13 +13385,7 @@
         <w:rPr>
           <w:rFonts w:ascii="Calibri" w:eastAsia="Calibri" w:hAnsi="Calibri" w:cs="Calibri"/>
         </w:rPr>
-        <w:t>An admin can’t leave the username field blank. If they do, the system should dis</w:t>
-      </w:r>
-      <w:r>
-        <w:rPr>
-          <w:rFonts w:ascii="Calibri" w:eastAsia="Calibri" w:hAnsi="Calibri" w:cs="Calibri"/>
-        </w:rPr>
-        <w:t>play an error message that asks them to fill out this field.</w:t>
+        <w:t>An admin can’t leave the username field blank. If they do, the system should display an error message that asks them to fill out this field.</w:t>
       </w:r>
     </w:p>
     <w:p>
@@ -13404,13 +13432,7 @@
         <w:rPr>
           <w:rFonts w:ascii="Calibri" w:eastAsia="Calibri" w:hAnsi="Calibri" w:cs="Calibri"/>
         </w:rPr>
-        <w:t>An admin can’t enter characters or special characters in the account number field. If they did, the system should display an</w:t>
-      </w:r>
-      <w:r>
-        <w:rPr>
-          <w:rFonts w:ascii="Calibri" w:eastAsia="Calibri" w:hAnsi="Calibri" w:cs="Calibri"/>
-        </w:rPr>
-        <w:t xml:space="preserve"> error message that account number can’t include characters or special characters.</w:t>
+        <w:t>An admin can’t enter characters or special characters in the account number field. If they did, the system should display an error message that account number can’t include characters or special characters.</w:t>
       </w:r>
     </w:p>
     <w:p>
@@ -13440,13 +13462,7 @@
         <w:rPr>
           <w:rFonts w:ascii="Calibri" w:eastAsia="Calibri" w:hAnsi="Calibri" w:cs="Calibri"/>
         </w:rPr>
-        <w:t>An admin can’t enter an account number that belongs to another client. If they do, the system should display an error message that another client already o</w:t>
-      </w:r>
-      <w:r>
-        <w:rPr>
-          <w:rFonts w:ascii="Calibri" w:eastAsia="Calibri" w:hAnsi="Calibri" w:cs="Calibri"/>
-        </w:rPr>
-        <w:t>wns this account number and redirect the admin to the admin dashboard.</w:t>
+        <w:t>An admin can’t enter an account number that belongs to another client. If they do, the system should display an error message that another client already owns this account number and redirect the admin to the admin dashboard.</w:t>
       </w:r>
     </w:p>
     <w:p>
@@ -13476,13 +13492,7 @@
         <w:rPr>
           <w:rFonts w:ascii="Calibri" w:eastAsia="Calibri" w:hAnsi="Calibri" w:cs="Calibri"/>
         </w:rPr>
-        <w:t>An admin can’t enter an account number that already belongs to the client with the username entered. If they do, the system should display an error message that this c</w:t>
-      </w:r>
-      <w:r>
-        <w:rPr>
-          <w:rFonts w:ascii="Calibri" w:eastAsia="Calibri" w:hAnsi="Calibri" w:cs="Calibri"/>
-        </w:rPr>
-        <w:t>lient already owns this account number and redirect the admin to the admin dashboard.</w:t>
+        <w:t>An admin can’t enter an account number that already belongs to the client with the username entered. If they do, the system should display an error message that this client already owns this account number and redirect the admin to the admin dashboard.</w:t>
       </w:r>
     </w:p>
     <w:p>
@@ -13529,14 +13539,7 @@
           <w:rFonts w:ascii="Calibri" w:eastAsia="Calibri" w:hAnsi="Calibri" w:cs="Calibri"/>
           <w:b/>
         </w:rPr>
-        <w:t>3.8.3.3</w:t>
-      </w:r>
-      <w:r>
-        <w:rPr>
-          <w:rFonts w:ascii="Calibri" w:eastAsia="Calibri" w:hAnsi="Calibri" w:cs="Calibri"/>
-          <w:b/>
-        </w:rPr>
-        <w:t xml:space="preserve"> Add account other requirements: </w:t>
+        <w:t xml:space="preserve">3.8.3.3 Add account other requirements: </w:t>
       </w:r>
     </w:p>
     <w:p>
@@ -13581,42 +13584,44 @@
         <w:rPr>
           <w:rFonts w:ascii="Calibri" w:eastAsia="Calibri" w:hAnsi="Calibri" w:cs="Calibri"/>
         </w:rPr>
-        <w:t>[BS – REQ – AA</w:t>
-      </w:r>
-      <w:r>
-        <w:rPr>
-          <w:rFonts w:ascii="Calibri" w:eastAsia="Calibri" w:hAnsi="Calibri" w:cs="Calibri"/>
-        </w:rPr>
-        <w:t xml:space="preserve">9]: </w:t>
-      </w:r>
-    </w:p>
-    <w:p>
-      <w:pPr>
-        <w:spacing w:before="120" w:after="120"/>
-        <w:ind w:hanging="2"/>
-        <w:jc w:val="both"/>
-        <w:rPr>
-          <w:rFonts w:ascii="Calibri" w:eastAsia="Calibri" w:hAnsi="Calibri" w:cs="Calibri"/>
-        </w:rPr>
-      </w:pPr>
-      <w:r>
-        <w:rPr>
-          <w:rFonts w:ascii="Calibri" w:eastAsia="Calibri" w:hAnsi="Calibri" w:cs="Calibri"/>
-        </w:rPr>
-        <w:t xml:space="preserve">When an admin presses the add account button with valid data in all fields, an account for the client with the username entered should be added with the right account type in the database and the </w:t>
+        <w:t xml:space="preserve">[BS – REQ – AA9]: </w:t>
+      </w:r>
+    </w:p>
+    <w:p>
+      <w:pPr>
+        <w:spacing w:before="120" w:after="120"/>
+        <w:ind w:hanging="2"/>
+        <w:jc w:val="both"/>
+        <w:rPr>
+          <w:rFonts w:ascii="Calibri" w:eastAsia="Calibri" w:hAnsi="Calibri" w:cs="Calibri"/>
+        </w:rPr>
+      </w:pPr>
+      <w:r>
+        <w:rPr>
+          <w:rFonts w:ascii="Calibri" w:eastAsia="Calibri" w:hAnsi="Calibri" w:cs="Calibri"/>
+        </w:rPr>
+        <w:t xml:space="preserve">When an admin presses the </w:t>
+      </w:r>
+      <w:proofErr w:type="spellStart"/>
+      <w:r>
+        <w:rPr>
+          <w:rFonts w:ascii="Calibri" w:eastAsia="Calibri" w:hAnsi="Calibri" w:cs="Calibri"/>
+        </w:rPr>
+        <w:t>add</w:t>
+      </w:r>
+      <w:proofErr w:type="spellEnd"/>
+      <w:r>
+        <w:rPr>
+          <w:rFonts w:ascii="Calibri" w:eastAsia="Calibri" w:hAnsi="Calibri" w:cs="Calibri"/>
+        </w:rPr>
+        <w:t xml:space="preserve"> account button with valid data in all fields, an account for the client with the username entered should be added with the right account type in the database and the </w:t>
       </w:r>
       <w:r>
         <w:rPr>
           <w:rFonts w:ascii="Calibri" w:eastAsia="Calibri" w:hAnsi="Calibri" w:cs="Calibri"/>
         </w:rPr>
         <w:lastRenderedPageBreak/>
-        <w:t>system should display a pop up message that says Accoun</w:t>
-      </w:r>
-      <w:r>
-        <w:rPr>
-          <w:rFonts w:ascii="Calibri" w:eastAsia="Calibri" w:hAnsi="Calibri" w:cs="Calibri"/>
-        </w:rPr>
-        <w:t>t is successfully created and redirects the admin to the admin dashboard.</w:t>
+        <w:t>system should display a pop up message that says Account is successfully created and redirects the admin to the admin dashboard.</w:t>
       </w:r>
     </w:p>
     <w:p>
@@ -13648,13 +13653,21 @@
         <w:rPr>
           <w:rFonts w:ascii="Calibri" w:eastAsia="Calibri" w:hAnsi="Calibri" w:cs="Calibri"/>
         </w:rPr>
-        <w:t>The admin should select a valid account type from a drop down list that contains saving and current account types. If the client presses the add account button with</w:t>
-      </w:r>
-      <w:r>
-        <w:rPr>
-          <w:rFonts w:ascii="Calibri" w:eastAsia="Calibri" w:hAnsi="Calibri" w:cs="Calibri"/>
-        </w:rPr>
-        <w:t>out selecting, the system shall display a message that asks the admin to choose a valid account type.</w:t>
+        <w:t xml:space="preserve">The admin should select a valid account type from a drop down list that contains saving and current account types. If the client presses the </w:t>
+      </w:r>
+      <w:proofErr w:type="spellStart"/>
+      <w:r>
+        <w:rPr>
+          <w:rFonts w:ascii="Calibri" w:eastAsia="Calibri" w:hAnsi="Calibri" w:cs="Calibri"/>
+        </w:rPr>
+        <w:t>add</w:t>
+      </w:r>
+      <w:proofErr w:type="spellEnd"/>
+      <w:r>
+        <w:rPr>
+          <w:rFonts w:ascii="Calibri" w:eastAsia="Calibri" w:hAnsi="Calibri" w:cs="Calibri"/>
+        </w:rPr>
+        <w:t xml:space="preserve"> account button without selecting, the system shall display a message that asks the admin to choose a valid account type.</w:t>
       </w:r>
     </w:p>
     <w:p>
@@ -13705,13 +13718,7 @@
         <w:rPr>
           <w:rFonts w:ascii="Calibri" w:eastAsia="Calibri" w:hAnsi="Calibri" w:cs="Calibri"/>
         </w:rPr>
-        <w:t>When the system is opened, home page is displayed with information about the bank and two buttons that al</w:t>
-      </w:r>
-      <w:r>
-        <w:rPr>
-          <w:rFonts w:ascii="Calibri" w:eastAsia="Calibri" w:hAnsi="Calibri" w:cs="Calibri"/>
-        </w:rPr>
-        <w:t>low user to register or login.</w:t>
+        <w:t>When the system is opened, home page is displayed with information about the bank and two buttons that allow user to register or login.</w:t>
       </w:r>
     </w:p>
     <w:p>
@@ -13756,13 +13763,7 @@
         <w:rPr>
           <w:rFonts w:ascii="Calibri" w:eastAsia="Calibri" w:hAnsi="Calibri" w:cs="Calibri"/>
         </w:rPr>
-        <w:t>A client shall be able to communicate with the banking sy</w:t>
-      </w:r>
-      <w:r>
-        <w:rPr>
-          <w:rFonts w:ascii="Calibri" w:eastAsia="Calibri" w:hAnsi="Calibri" w:cs="Calibri"/>
-        </w:rPr>
-        <w:t xml:space="preserve">stem through their client profile. It is a web-based interface of the internet banking system where they can transfer money or view their transfer history.  </w:t>
+        <w:t xml:space="preserve">A client shall be able to communicate with the banking system through their client profile. It is a web-based interface of the internet banking system where they can transfer money or view their transfer history.  </w:t>
       </w:r>
     </w:p>
     <w:p>
@@ -13776,13 +13777,7 @@
         <w:rPr>
           <w:rFonts w:ascii="Calibri" w:eastAsia="Calibri" w:hAnsi="Calibri" w:cs="Calibri"/>
         </w:rPr>
-        <w:t>An Admin will have a different interface called the admin dashboard. This administrative interface</w:t>
-      </w:r>
-      <w:r>
-        <w:rPr>
-          <w:rFonts w:ascii="Calibri" w:eastAsia="Calibri" w:hAnsi="Calibri" w:cs="Calibri"/>
-        </w:rPr>
-        <w:t xml:space="preserve"> provides a separate environment for the admin to add, edit, delete clients and add accounts for existing clients.</w:t>
+        <w:t>An Admin will have a different interface called the admin dashboard. This administrative interface provides a separate environment for the admin to add, edit, delete clients and add accounts for existing clients.</w:t>
       </w:r>
       <w:r>
         <w:rPr>
@@ -13820,13 +13815,7 @@
         <w:rPr>
           <w:rFonts w:ascii="Calibri" w:eastAsia="Calibri" w:hAnsi="Calibri" w:cs="Calibri"/>
         </w:rPr>
-        <w:t>The system is web-based application clients that require using a modern web browser such as Chrome. The tools and progr</w:t>
-      </w:r>
-      <w:r>
-        <w:rPr>
-          <w:rFonts w:ascii="Calibri" w:eastAsia="Calibri" w:hAnsi="Calibri" w:cs="Calibri"/>
-        </w:rPr>
-        <w:t>amming languages used are HTML, CSS, JavaScript, and .Net.</w:t>
+        <w:t>The system is web-based application clients that require using a modern web browser such as Chrome. The tools and programming languages used are HTML, CSS, JavaScript, and .Net.</w:t>
       </w:r>
     </w:p>
     <w:p>
@@ -13924,14 +13913,7 @@
           <w:rFonts w:ascii="Calibri" w:eastAsia="Calibri" w:hAnsi="Calibri" w:cs="Calibri"/>
           <w:color w:val="000000"/>
         </w:rPr>
-        <w:t>The system should be able to handle a large amount of traffic. It should not hang or display any other issues as a result of a huge number of concurrent users. The system must be quick enough to suit the needs of the consumer. The device's performance shou</w:t>
-      </w:r>
-      <w:r>
-        <w:rPr>
-          <w:rFonts w:ascii="Calibri" w:eastAsia="Calibri" w:hAnsi="Calibri" w:cs="Calibri"/>
-          <w:color w:val="000000"/>
-        </w:rPr>
-        <w:t>ld be unaffected by extreme temperatures. It is necessary to complete the transfer in a timely manner.</w:t>
+        <w:t>The system should be able to handle a large amount of traffic. It should not hang or display any other issues as a result of a huge number of concurrent users. The system must be quick enough to suit the needs of the consumer. The device's performance should be unaffected by extreme temperatures. It is necessary to complete the transfer in a timely manner.</w:t>
       </w:r>
     </w:p>
     <w:p>
@@ -13970,14 +13952,7 @@
           <w:rFonts w:ascii="Calibri" w:eastAsia="Calibri" w:hAnsi="Calibri" w:cs="Calibri"/>
           <w:color w:val="000000"/>
         </w:rPr>
-        <w:t>Requirements for safety, business continuity, backup, and recovery Banks should guarantee that they have appropriate data backup in c</w:t>
-      </w:r>
-      <w:r>
-        <w:rPr>
-          <w:rFonts w:ascii="Calibri" w:eastAsia="Calibri" w:hAnsi="Calibri" w:cs="Calibri"/>
-          <w:color w:val="000000"/>
-        </w:rPr>
-        <w:t>ase their operations require it. Banks should also have well-</w:t>
+        <w:t>Requirements for safety, business continuity, backup, and recovery Banks should guarantee that they have appropriate data backup in case their operations require it. Banks should also have well-</w:t>
       </w:r>
       <w:r>
         <w:rPr>
@@ -13985,14 +13960,7 @@
           <w:color w:val="000000"/>
         </w:rPr>
         <w:lastRenderedPageBreak/>
-        <w:t>documented and thoroughly tested business continuity plans that include all parts of their operations. Both data and software should be backed up on a regular basis. Recovery from catastrophic fa</w:t>
-      </w:r>
-      <w:r>
-        <w:rPr>
-          <w:rFonts w:ascii="Calibri" w:eastAsia="Calibri" w:hAnsi="Calibri" w:cs="Calibri"/>
-          <w:color w:val="000000"/>
-        </w:rPr>
-        <w:t>ilures necessitates an off-site backup.</w:t>
+        <w:t>documented and thoroughly tested business continuity plans that include all parts of their operations. Both data and software should be backed up on a regular basis. Recovery from catastrophic failures necessitates an off-site backup.</w:t>
       </w:r>
     </w:p>
     <w:p>
@@ -14022,13 +13990,7 @@
         <w:rPr>
           <w:rFonts w:ascii="Calibri" w:eastAsia="Calibri" w:hAnsi="Calibri" w:cs="Calibri"/>
         </w:rPr>
-        <w:t>Because our banking system places a premium on the safety and security of its clients' accounts and personal information, it must be completely accessible to only authentic users.  It ought to b</w:t>
-      </w:r>
-      <w:r>
-        <w:rPr>
-          <w:rFonts w:ascii="Calibri" w:eastAsia="Calibri" w:hAnsi="Calibri" w:cs="Calibri"/>
-        </w:rPr>
-        <w:t>e necessary. Your username and password are your unique identifier and one of the most critical security features for Online Banking. Make sure you don't share them with anyone.</w:t>
+        <w:t>Because our banking system places a premium on the safety and security of its clients' accounts and personal information, it must be completely accessible to only authentic users.  It ought to be necessary. Your username and password are your unique identifier and one of the most critical security features for Online Banking. Make sure you don't share them with anyone.</w:t>
       </w:r>
     </w:p>
     <w:p>
@@ -14056,19 +14018,7 @@
         <w:rPr>
           <w:rFonts w:ascii="Calibri" w:eastAsia="Calibri" w:hAnsi="Calibri" w:cs="Calibri"/>
         </w:rPr>
-        <w:t>A Software Quality Attribute is a nonfunctional fe</w:t>
-      </w:r>
-      <w:r>
-        <w:rPr>
-          <w:rFonts w:ascii="Calibri" w:eastAsia="Calibri" w:hAnsi="Calibri" w:cs="Calibri"/>
-        </w:rPr>
-        <w:t>ature of a component or system. There are multiple characteristics which are further classified into sub characteristics. Clients can use internet banking to make transfers that would otherwise require long-distance travel or the exchange of papers, both o</w:t>
-      </w:r>
-      <w:r>
-        <w:rPr>
-          <w:rFonts w:ascii="Calibri" w:eastAsia="Calibri" w:hAnsi="Calibri" w:cs="Calibri"/>
-        </w:rPr>
-        <w:t>f which include the risk of loss. With online banking (internet), you can examine transfers at your leisure, from the comfort of your own home, at any time, transfer funds. Some characteristics such as:</w:t>
+        <w:t>A Software Quality Attribute is a nonfunctional feature of a component or system. There are multiple characteristics which are further classified into sub characteristics. Clients can use internet banking to make transfers that would otherwise require long-distance travel or the exchange of papers, both of which include the risk of loss. With online banking (internet), you can examine transfers at your leisure, from the comfort of your own home, at any time, transfer funds. Some characteristics such as:</w:t>
       </w:r>
     </w:p>
     <w:p>
@@ -14104,13 +14054,7 @@
         <w:rPr>
           <w:rFonts w:ascii="Calibri" w:eastAsia="Calibri" w:hAnsi="Calibri" w:cs="Calibri"/>
         </w:rPr>
-        <w:t>Determine whether the product is dependa</w:t>
-      </w:r>
-      <w:r>
-        <w:rPr>
-          <w:rFonts w:ascii="Calibri" w:eastAsia="Calibri" w:hAnsi="Calibri" w:cs="Calibri"/>
-        </w:rPr>
-        <w:t>ble enough to last in any situation. It should continuously produce accurate results. Product reliability is determined by how well the product performs in a variety of working contexts and conditions.</w:t>
+        <w:t>Determine whether the product is dependable enough to last in any situation. It should continuously produce accurate results. Product reliability is determined by how well the product performs in a variety of working contexts and conditions.</w:t>
       </w:r>
     </w:p>
     <w:p>
@@ -14150,19 +14094,7 @@
         <w:rPr>
           <w:rFonts w:ascii="Calibri" w:eastAsia="Calibri" w:hAnsi="Calibri" w:cs="Calibri"/>
         </w:rPr>
-        <w:t>Different versions of the product sho</w:t>
-      </w:r>
-      <w:r>
-        <w:rPr>
-          <w:rFonts w:ascii="Calibri" w:eastAsia="Calibri" w:hAnsi="Calibri" w:cs="Calibri"/>
-        </w:rPr>
-        <w:t>uld be simple to keep up with. It should be simple to add code to an existing system, as well as to upgrade for new features and technologies as they become available. Maintenance should be both inexpensive and simple. It's simple to maintain the system an</w:t>
-      </w:r>
-      <w:r>
-        <w:rPr>
-          <w:rFonts w:ascii="Calibri" w:eastAsia="Calibri" w:hAnsi="Calibri" w:cs="Calibri"/>
-        </w:rPr>
-        <w:t>d fix bugs or make software changes.</w:t>
+        <w:t>Different versions of the product should be simple to keep up with. It should be simple to add code to an existing system, as well as to upgrade for new features and technologies as they become available. Maintenance should be both inexpensive and simple. It's simple to maintain the system and fix bugs or make software changes.</w:t>
       </w:r>
     </w:p>
     <w:p>
@@ -14283,13 +14215,21 @@
         <w:rPr>
           <w:rFonts w:ascii="Calibri" w:eastAsia="Calibri" w:hAnsi="Calibri" w:cs="Calibri"/>
         </w:rPr>
-        <w:t xml:space="preserve">The programme should be accurate in terms of its functionality, internal calculations, and navigation. This means that the app must meet </w:t>
-      </w:r>
-      <w:r>
-        <w:rPr>
-          <w:rFonts w:ascii="Calibri" w:eastAsia="Calibri" w:hAnsi="Calibri" w:cs="Calibri"/>
-        </w:rPr>
-        <w:t>all of the functional requirements.</w:t>
+        <w:t xml:space="preserve">The </w:t>
+      </w:r>
+      <w:proofErr w:type="spellStart"/>
+      <w:r>
+        <w:rPr>
+          <w:rFonts w:ascii="Calibri" w:eastAsia="Calibri" w:hAnsi="Calibri" w:cs="Calibri"/>
+        </w:rPr>
+        <w:t>programme</w:t>
+      </w:r>
+      <w:proofErr w:type="spellEnd"/>
+      <w:r>
+        <w:rPr>
+          <w:rFonts w:ascii="Calibri" w:eastAsia="Calibri" w:hAnsi="Calibri" w:cs="Calibri"/>
+        </w:rPr>
+        <w:t xml:space="preserve"> should be accurate in terms of its functionality, internal calculations, and navigation. This means that the app must meet all of the functional requirements.</w:t>
       </w:r>
     </w:p>
     <w:p>
@@ -14330,13 +14270,7 @@
           <w:rFonts w:ascii="Calibri" w:eastAsia="Calibri" w:hAnsi="Calibri" w:cs="Calibri"/>
         </w:rPr>
         <w:lastRenderedPageBreak/>
-        <w:t>One of the most important aspects of a system is quality. Measured in terms of the time it takes for the system to execute any given task. For example, the system should make optimal use of CPU capability, di</w:t>
-      </w:r>
-      <w:r>
-        <w:rPr>
-          <w:rFonts w:ascii="Calibri" w:eastAsia="Calibri" w:hAnsi="Calibri" w:cs="Calibri"/>
-        </w:rPr>
-        <w:t>sc space, and memory. If the system consumes all available resources, the user's performance will suffer, and the system would be deemed inefficient. It is impossible to employ a system in real-time applications if it is inefficient.</w:t>
+        <w:t>One of the most important aspects of a system is quality. Measured in terms of the time it takes for the system to execute any given task. For example, the system should make optimal use of CPU capability, disc space, and memory. If the system consumes all available resources, the user's performance will suffer, and the system would be deemed inefficient. It is impossible to employ a system in real-time applications if it is inefficient.</w:t>
       </w:r>
     </w:p>
     <w:p>
@@ -14378,13 +14312,7 @@
         <w:rPr>
           <w:rFonts w:ascii="Calibri" w:eastAsia="Calibri" w:hAnsi="Calibri" w:cs="Calibri"/>
         </w:rPr>
-        <w:t>It should</w:t>
-      </w:r>
-      <w:r>
-        <w:rPr>
-          <w:rFonts w:ascii="Calibri" w:eastAsia="Calibri" w:hAnsi="Calibri" w:cs="Calibri"/>
-        </w:rPr>
-        <w:t xml:space="preserve"> be possible to change it. It can be adapted to work with other goods with which it needs to interface. It should be simple to integrate with other common third-party components.</w:t>
+        <w:t>It should be possible to change it. It can be adapted to work with other goods with which it needs to interface. It should be simple to integrate with other common third-party components.</w:t>
       </w:r>
     </w:p>
     <w:p>
@@ -14516,14 +14444,7 @@
           <w:rFonts w:ascii="Calibri" w:eastAsia="Calibri" w:hAnsi="Calibri" w:cs="Calibri"/>
           <w:color w:val="000000"/>
         </w:rPr>
-        <w:t xml:space="preserve">: After logging in he can transfer money from a source account that they </w:t>
-      </w:r>
-      <w:r>
-        <w:rPr>
-          <w:rFonts w:ascii="Calibri" w:eastAsia="Calibri" w:hAnsi="Calibri" w:cs="Calibri"/>
-          <w:color w:val="000000"/>
-        </w:rPr>
-        <w:t xml:space="preserve">own to another account and view their own transfer history. </w:t>
+        <w:t xml:space="preserve">: After logging in he can transfer money from a source account that they own to another account and view their own transfer history. </w:t>
       </w:r>
     </w:p>
     <w:p>
@@ -14596,14 +14517,7 @@
           <w:rFonts w:ascii="Calibri" w:eastAsia="Calibri" w:hAnsi="Calibri" w:cs="Calibri"/>
           <w:color w:val="000000"/>
         </w:rPr>
-        <w:t>HTML: Hyper Text Markup Lang</w:t>
-      </w:r>
-      <w:r>
-        <w:rPr>
-          <w:rFonts w:ascii="Calibri" w:eastAsia="Calibri" w:hAnsi="Calibri" w:cs="Calibri"/>
-          <w:color w:val="000000"/>
-        </w:rPr>
-        <w:t xml:space="preserve">uage is a markup language used to design static web pages.  </w:t>
+        <w:t xml:space="preserve">HTML: Hyper Text Markup Language is a markup language used to design static web pages.  </w:t>
       </w:r>
     </w:p>
     <w:p>
@@ -14701,14 +14615,23 @@
           <w:rFonts w:ascii="Calibri" w:eastAsia="Calibri" w:hAnsi="Calibri" w:cs="Calibri"/>
           <w:color w:val="000000"/>
         </w:rPr>
-        <w:t>: is a high-level, often just-in-time compiled language that conforms to th</w:t>
-      </w:r>
-      <w:r>
-        <w:rPr>
-          <w:rFonts w:ascii="Calibri" w:eastAsia="Calibri" w:hAnsi="Calibri" w:cs="Calibri"/>
-          <w:color w:val="000000"/>
-        </w:rPr>
-        <w:t xml:space="preserve">e ECMAScript standard. ... It has dynamic typing, prototype-based </w:t>
+        <w:t xml:space="preserve">: is a high-level, often just-in-time compiled language that conforms to the </w:t>
+      </w:r>
+      <w:proofErr w:type="spellStart"/>
+      <w:r>
+        <w:rPr>
+          <w:rFonts w:ascii="Calibri" w:eastAsia="Calibri" w:hAnsi="Calibri" w:cs="Calibri"/>
+          <w:color w:val="000000"/>
+        </w:rPr>
+        <w:t>ECMAScript</w:t>
+      </w:r>
+      <w:proofErr w:type="spellEnd"/>
+      <w:r>
+        <w:rPr>
+          <w:rFonts w:ascii="Calibri" w:eastAsia="Calibri" w:hAnsi="Calibri" w:cs="Calibri"/>
+          <w:color w:val="000000"/>
+        </w:rPr>
+        <w:t xml:space="preserve"> standard. ... It has dynamic typing, prototype-based </w:t>
       </w:r>
       <w:r>
         <w:rPr>
@@ -14832,14 +14755,7 @@
           <w:rFonts w:ascii="Calibri" w:eastAsia="Calibri" w:hAnsi="Calibri" w:cs="Calibri"/>
           <w:color w:val="000000"/>
         </w:rPr>
-        <w:t xml:space="preserve"> Transf</w:t>
-      </w:r>
-      <w:r>
-        <w:rPr>
-          <w:rFonts w:ascii="Calibri" w:eastAsia="Calibri" w:hAnsi="Calibri" w:cs="Calibri"/>
-          <w:color w:val="000000"/>
-        </w:rPr>
-        <w:t xml:space="preserve">er Protocol is a transaction oriented client/server protocol between a web browser &amp; a Web Server.   </w:t>
+        <w:t xml:space="preserve"> Transfer Protocol is a transaction oriented client/server protocol between a web browser &amp; a Web Server.   </w:t>
       </w:r>
     </w:p>
     <w:p>
@@ -14888,14 +14804,7 @@
           <w:rFonts w:ascii="Calibri" w:eastAsia="Calibri" w:hAnsi="Calibri" w:cs="Calibri"/>
           <w:color w:val="000000"/>
         </w:rPr>
-        <w:t>: Secure Hypertext Transfer Protocol is an HTTP over SSL (secure socket layer)   TCP/IP:  Transmission Control Protocol/Internet Protocol, the suite</w:t>
-      </w:r>
-      <w:r>
-        <w:rPr>
-          <w:rFonts w:ascii="Calibri" w:eastAsia="Calibri" w:hAnsi="Calibri" w:cs="Calibri"/>
-          <w:color w:val="000000"/>
-        </w:rPr>
-        <w:t xml:space="preserve"> of communication protocols used to connect hosts on the Internet.</w:t>
+        <w:t>: Secure Hypertext Transfer Protocol is an HTTP over SSL (secure socket layer)   TCP/IP:  Transmission Control Protocol/Internet Protocol, the suite of communication protocols used to connect hosts on the Internet.</w:t>
       </w:r>
     </w:p>
     <w:p>
@@ -15572,7 +15481,7 @@
         <w:sz w:val="20"/>
         <w:szCs w:val="20"/>
       </w:rPr>
-      <w:t>1</w:t>
+      <w:t>4</w:t>
     </w:r>
     <w:r>
       <w:rPr>

</xml_diff>